<commit_message>
my project second day work
</commit_message>
<xml_diff>
--- a/document.docx
+++ b/document.docx
@@ -445,7 +445,6 @@
       <w:r>
         <w:rPr>
           <w:rFonts w:ascii="Times New Roman" w:hAnsi="Times New Roman" w:cs="Times New Roman"/>
-          <w:lang w:val="en-US" w:eastAsia="en-US" w:bidi="en-US"/>
         </w:rPr>
       </w:r>
       <w:r>
@@ -3068,6 +3067,7 @@
       <w:r>
         <w:rPr>
           <w:rFonts w:ascii="Times New Roman" w:hAnsi="Times New Roman" w:cs="Times New Roman"/>
+          <w:noProof/>
           <w:sz w:val="24"/>
           <w:szCs w:val="24"/>
         </w:rPr>
@@ -3712,6 +3712,7 @@
       <w:r>
         <w:rPr>
           <w:rFonts w:ascii="Times New Roman" w:hAnsi="Times New Roman" w:cs="Times New Roman"/>
+          <w:noProof/>
           <w:sz w:val="24"/>
           <w:szCs w:val="24"/>
         </w:rPr>
@@ -7844,7 +7845,25 @@
           <w:szCs w:val="24"/>
           <w:lang w:bidi="en-US"/>
         </w:rPr>
-        <w:t>In the case of ACEEC, clusters are initially formed and then</w:t>
+        <w:t>In ACEEC, clusters are initially formed</w:t>
+      </w:r>
+      <w:r>
+        <w:rPr>
+          <w:rFonts w:ascii="Times New Roman" w:hAnsi="Times New Roman" w:cs="Times New Roman"/>
+          <w:sz w:val="24"/>
+          <w:szCs w:val="24"/>
+          <w:lang w:bidi="en-US"/>
+        </w:rPr>
+        <w:t xml:space="preserve"> when dividing the region</w:t>
+      </w:r>
+      <w:r>
+        <w:rPr>
+          <w:rFonts w:ascii="Times New Roman" w:hAnsi="Times New Roman" w:cs="Times New Roman"/>
+          <w:sz w:val="24"/>
+          <w:szCs w:val="24"/>
+          <w:lang w:bidi="en-US"/>
+        </w:rPr>
+        <w:t xml:space="preserve"> and then</w:t>
       </w:r>
       <w:r>
         <w:rPr>
@@ -8529,7 +8548,16 @@
               <w:szCs w:val="24"/>
               <w:lang w:bidi="en-US"/>
             </w:rPr>
-            <m:t xml:space="preserve">Suitability(m) = </m:t>
+            <m:t>Suitab</m:t>
+          </m:r>
+          <m:r>
+            <w:rPr>
+              <w:rFonts w:ascii="Cambria Math" w:hAnsi="Cambria Math" w:cs="Times New Roman"/>
+              <w:sz w:val="24"/>
+              <w:szCs w:val="24"/>
+              <w:lang w:bidi="en-US"/>
+            </w:rPr>
+            <m:t xml:space="preserve">ility(m) = </m:t>
           </m:r>
           <m:f>
             <m:fPr>
@@ -8843,108 +8871,18 @@
           <w:rFonts w:ascii="Times New Roman" w:hAnsi="Times New Roman" w:cs="Times New Roman"/>
           <w:sz w:val="24"/>
           <w:szCs w:val="24"/>
-          <w:lang w:bidi="en-US"/>
-        </w:rPr>
-        <w:t>By</w:t>
-      </w:r>
-      <w:r>
-        <w:rPr>
-          <w:rFonts w:ascii="Times New Roman" w:hAnsi="Times New Roman" w:cs="Times New Roman"/>
-          <w:sz w:val="24"/>
-          <w:szCs w:val="24"/>
-          <w:lang w:bidi="en-US"/>
-        </w:rPr>
-        <w:t xml:space="preserve"> this method nodes are selected as FSCHs. CHs</w:t>
-      </w:r>
-      <w:r>
-        <w:rPr>
-          <w:rFonts w:ascii="Times New Roman" w:hAnsi="Times New Roman" w:cs="Times New Roman"/>
-          <w:sz w:val="24"/>
-          <w:szCs w:val="24"/>
-          <w:lang w:bidi="en-US"/>
-        </w:rPr>
-        <w:t xml:space="preserve"> </w:t>
-      </w:r>
-      <w:r>
-        <w:rPr>
-          <w:rFonts w:ascii="Times New Roman" w:hAnsi="Times New Roman" w:cs="Times New Roman"/>
-          <w:sz w:val="24"/>
-          <w:szCs w:val="24"/>
-          <w:lang w:bidi="en-US"/>
-        </w:rPr>
-        <w:t>selected by B</w:t>
-      </w:r>
-      <w:r>
-        <w:rPr>
-          <w:rFonts w:ascii="Times New Roman" w:hAnsi="Times New Roman" w:cs="Times New Roman"/>
-          <w:sz w:val="24"/>
-          <w:szCs w:val="24"/>
-          <w:lang w:bidi="en-US"/>
-        </w:rPr>
-        <w:t>ase-</w:t>
-      </w:r>
-      <w:r>
-        <w:rPr>
-          <w:rFonts w:ascii="Times New Roman" w:hAnsi="Times New Roman" w:cs="Times New Roman"/>
-          <w:sz w:val="24"/>
-          <w:szCs w:val="24"/>
-          <w:lang w:bidi="en-US"/>
-        </w:rPr>
-        <w:t>S</w:t>
-      </w:r>
-      <w:r>
-        <w:rPr>
-          <w:rFonts w:ascii="Times New Roman" w:hAnsi="Times New Roman" w:cs="Times New Roman"/>
-          <w:sz w:val="24"/>
-          <w:szCs w:val="24"/>
-          <w:lang w:bidi="en-US"/>
-        </w:rPr>
-        <w:t>tation</w:t>
-      </w:r>
-      <w:r>
-        <w:rPr>
-          <w:rFonts w:ascii="Times New Roman" w:hAnsi="Times New Roman" w:cs="Times New Roman"/>
-          <w:sz w:val="24"/>
-          <w:szCs w:val="24"/>
-          <w:lang w:bidi="en-US"/>
-        </w:rPr>
-        <w:t xml:space="preserve"> in ACEEC are FSCHs and other nodes must</w:t>
-      </w:r>
-      <w:r>
-        <w:rPr>
-          <w:rFonts w:ascii="Times New Roman" w:hAnsi="Times New Roman" w:cs="Times New Roman"/>
-          <w:sz w:val="24"/>
-          <w:szCs w:val="24"/>
-          <w:lang w:bidi="en-US"/>
-        </w:rPr>
-        <w:t xml:space="preserve"> </w:t>
-      </w:r>
-      <w:r>
-        <w:rPr>
-          <w:rFonts w:ascii="Times New Roman" w:hAnsi="Times New Roman" w:cs="Times New Roman"/>
-          <w:sz w:val="24"/>
-          <w:szCs w:val="24"/>
-          <w:lang w:bidi="en-US"/>
-        </w:rPr>
-        <w:t>obey the decision and associate with their cluster’s FSCH to</w:t>
-      </w:r>
-      <w:r>
-        <w:rPr>
-          <w:rFonts w:ascii="Times New Roman" w:hAnsi="Times New Roman" w:cs="Times New Roman"/>
-          <w:sz w:val="24"/>
-          <w:szCs w:val="24"/>
-          <w:lang w:bidi="en-US"/>
-        </w:rPr>
-        <w:t xml:space="preserve"> </w:t>
-      </w:r>
-      <w:r>
-        <w:rPr>
-          <w:rFonts w:ascii="Times New Roman" w:hAnsi="Times New Roman" w:cs="Times New Roman"/>
-          <w:sz w:val="24"/>
-          <w:szCs w:val="24"/>
-          <w:lang w:bidi="en-US"/>
-        </w:rPr>
-        <w:t>determine the C</w:t>
+          <w:lang w:val="en-US" w:bidi="en-US"/>
+        </w:rPr>
+        <w:t xml:space="preserve">The most suitable node is centrally selected as </w:t>
+      </w:r>
+      <w:r>
+        <w:rPr>
+          <w:rFonts w:ascii="Times New Roman" w:hAnsi="Times New Roman" w:cs="Times New Roman"/>
+          <w:sz w:val="24"/>
+          <w:szCs w:val="24"/>
+          <w:lang w:bidi="en-US"/>
+        </w:rPr>
+        <w:t>C</w:t>
       </w:r>
       <w:r>
         <w:rPr>
@@ -8989,14 +8927,95 @@
           <w:szCs w:val="24"/>
           <w:lang w:bidi="en-US"/>
         </w:rPr>
-        <w:t>eads (CCHs)</w:t>
-      </w:r>
-      <w:r>
-        <w:rPr>
-          <w:rFonts w:ascii="Times New Roman" w:hAnsi="Times New Roman" w:cs="Times New Roman"/>
-          <w:sz w:val="24"/>
-          <w:szCs w:val="24"/>
-          <w:lang w:bidi="en-US"/>
+        <w:t>ead(</w:t>
+      </w:r>
+      <w:r>
+        <w:rPr>
+          <w:rFonts w:ascii="Times New Roman" w:hAnsi="Times New Roman" w:cs="Times New Roman"/>
+          <w:sz w:val="24"/>
+          <w:szCs w:val="24"/>
+          <w:lang w:val="en-US" w:bidi="en-US"/>
+        </w:rPr>
+        <w:t>CCH</w:t>
+      </w:r>
+      <w:r>
+        <w:rPr>
+          <w:rFonts w:ascii="Times New Roman" w:hAnsi="Times New Roman" w:cs="Times New Roman"/>
+          <w:sz w:val="24"/>
+          <w:szCs w:val="24"/>
+          <w:lang w:val="en-US" w:bidi="en-US"/>
+        </w:rPr>
+        <w:t>)</w:t>
+      </w:r>
+      <w:r>
+        <w:rPr>
+          <w:rFonts w:ascii="Times New Roman" w:hAnsi="Times New Roman" w:cs="Times New Roman"/>
+          <w:sz w:val="24"/>
+          <w:szCs w:val="24"/>
+          <w:lang w:val="en-US" w:bidi="en-US"/>
+        </w:rPr>
+        <w:t xml:space="preserve">, and the associated nodes of that sub-region start exchanging association requests. CCHs communicate to their member nodes according to the scheduling scheme that </w:t>
+      </w:r>
+      <w:r>
+        <w:rPr>
+          <w:rFonts w:ascii="Times New Roman" w:hAnsi="Times New Roman" w:cs="Times New Roman"/>
+          <w:sz w:val="24"/>
+          <w:szCs w:val="24"/>
+          <w:lang w:val="en-US" w:bidi="en-US"/>
+        </w:rPr>
+        <w:t xml:space="preserve">significantly reduces the intra </w:t>
+      </w:r>
+      <w:r>
+        <w:rPr>
+          <w:rFonts w:ascii="Times New Roman" w:hAnsi="Times New Roman" w:cs="Times New Roman"/>
+          <w:sz w:val="24"/>
+          <w:szCs w:val="24"/>
+          <w:lang w:val="en-US" w:bidi="en-US"/>
+        </w:rPr>
+        <w:t xml:space="preserve">cluster collisions. This reduces energy </w:t>
+      </w:r>
+      <w:r>
+        <w:rPr>
+          <w:rFonts w:ascii="Times New Roman" w:hAnsi="Times New Roman" w:cs="Times New Roman"/>
+          <w:sz w:val="24"/>
+          <w:szCs w:val="24"/>
+          <w:lang w:val="en-US" w:bidi="en-US"/>
+        </w:rPr>
+        <w:t>consump</w:t>
+      </w:r>
+      <w:r>
+        <w:rPr>
+          <w:rFonts w:ascii="Times New Roman" w:hAnsi="Times New Roman" w:cs="Times New Roman"/>
+          <w:sz w:val="24"/>
+          <w:szCs w:val="24"/>
+          <w:lang w:val="en-US" w:bidi="en-US"/>
+        </w:rPr>
+        <w:t xml:space="preserve">tion and guarantees the availability of radio </w:t>
+      </w:r>
+      <w:r>
+        <w:rPr>
+          <w:rFonts w:ascii="Times New Roman" w:hAnsi="Times New Roman" w:cs="Times New Roman"/>
+          <w:sz w:val="24"/>
+          <w:szCs w:val="24"/>
+          <w:lang w:val="en-US" w:bidi="en-US"/>
+        </w:rPr>
+        <w:t>resources for actual communica</w:t>
+      </w:r>
+      <w:r>
+        <w:rPr>
+          <w:rFonts w:ascii="Times New Roman" w:hAnsi="Times New Roman" w:cs="Times New Roman"/>
+          <w:sz w:val="24"/>
+          <w:szCs w:val="24"/>
+          <w:lang w:val="en-US" w:bidi="en-US"/>
+        </w:rPr>
+        <w:t>tions. Furthermore, unique CDMA code is spread by CCHs to the associated members to minimize the inter-cluster interference</w:t>
+      </w:r>
+      <w:r>
+        <w:rPr>
+          <w:rFonts w:ascii="Times New Roman" w:hAnsi="Times New Roman" w:cs="Times New Roman"/>
+          <w:sz w:val="24"/>
+          <w:szCs w:val="24"/>
+          <w:lang w:val="en-US" w:bidi="en-US"/>
         </w:rPr>
         <w:t>.</w:t>
       </w:r>
@@ -9433,7 +9452,17 @@
           <w:szCs w:val="24"/>
           <w:lang w:bidi="en-US"/>
         </w:rPr>
-        <w:t>During NSP and in sensing environment all nodes pay specific</w:t>
+        <w:t xml:space="preserve">During NSP and in sensing environment </w:t>
+      </w:r>
+      <w:r>
+        <w:rPr>
+          <w:rFonts w:ascii="Times New Roman" w:hAnsi="Times New Roman" w:cs="Times New Roman"/>
+          <w:sz w:val="24"/>
+          <w:szCs w:val="24"/>
+          <w:lang w:bidi="en-US"/>
+        </w:rPr>
+        <w:lastRenderedPageBreak/>
+        <w:t>all nodes pay specific</w:t>
       </w:r>
       <w:r>
         <w:rPr>
@@ -9682,17 +9711,7 @@
           <w:szCs w:val="24"/>
           <w:lang w:bidi="en-US"/>
         </w:rPr>
-        <w:t xml:space="preserve">reception, and </w:t>
-      </w:r>
-      <w:r>
-        <w:rPr>
-          <w:rFonts w:ascii="Times New Roman" w:hAnsi="Times New Roman" w:cs="Times New Roman"/>
-          <w:sz w:val="24"/>
-          <w:szCs w:val="24"/>
-          <w:lang w:bidi="en-US"/>
-        </w:rPr>
-        <w:lastRenderedPageBreak/>
-        <w:t>aggregation of data. E</w:t>
+        <w:t>reception, and aggregation of data. E</w:t>
       </w:r>
       <w:r>
         <w:rPr>
@@ -9945,6 +9964,3460 @@
     </w:p>
     <w:p>
       <w:pPr>
+        <w:spacing w:after="0" w:line="360" w:lineRule="auto"/>
+        <w:ind w:firstLine="720"/>
+        <w:jc w:val="both"/>
+        <w:rPr>
+          <w:rFonts w:ascii="Times New Roman" w:hAnsi="Times New Roman" w:cs="Times New Roman"/>
+          <w:sz w:val="24"/>
+          <w:szCs w:val="24"/>
+        </w:rPr>
+      </w:pPr>
+      <w:r>
+        <w:rPr>
+          <w:rFonts w:ascii="Times New Roman" w:hAnsi="Times New Roman" w:cs="Times New Roman"/>
+          <w:sz w:val="24"/>
+          <w:szCs w:val="24"/>
+        </w:rPr>
+        <w:t xml:space="preserve">For implementing </w:t>
+      </w:r>
+      <w:r>
+        <w:rPr>
+          <w:rFonts w:ascii="Times New Roman" w:hAnsi="Times New Roman" w:cs="Times New Roman"/>
+          <w:sz w:val="24"/>
+          <w:szCs w:val="24"/>
+          <w:lang w:val="en-US" w:bidi="en-US"/>
+        </w:rPr>
+        <w:t xml:space="preserve">Two Hop heterogeneity </w:t>
+      </w:r>
+      <w:r>
+        <w:rPr>
+          <w:rFonts w:ascii="Times New Roman" w:hAnsi="Times New Roman" w:cs="Times New Roman"/>
+          <w:sz w:val="24"/>
+          <w:szCs w:val="24"/>
+          <w:lang w:val="en-US" w:bidi="en-US"/>
+        </w:rPr>
+        <w:t>aware Centralized Energy Efficient Clustering</w:t>
+      </w:r>
+      <w:r>
+        <w:rPr>
+          <w:rFonts w:ascii="Times New Roman" w:hAnsi="Times New Roman" w:cs="Times New Roman"/>
+          <w:sz w:val="24"/>
+          <w:szCs w:val="24"/>
+        </w:rPr>
+        <w:t xml:space="preserve"> </w:t>
+      </w:r>
+      <w:r>
+        <w:rPr>
+          <w:rFonts w:ascii="Times New Roman" w:hAnsi="Times New Roman" w:cs="Times New Roman"/>
+          <w:sz w:val="24"/>
+          <w:szCs w:val="24"/>
+        </w:rPr>
+        <w:t>(TH</w:t>
+      </w:r>
+      <w:r>
+        <w:rPr>
+          <w:rFonts w:ascii="Times New Roman" w:hAnsi="Times New Roman" w:cs="Times New Roman"/>
+          <w:sz w:val="24"/>
+          <w:szCs w:val="24"/>
+        </w:rPr>
+        <w:t>CEEC</w:t>
+      </w:r>
+      <w:r>
+        <w:rPr>
+          <w:rFonts w:ascii="Times New Roman" w:hAnsi="Times New Roman" w:cs="Times New Roman"/>
+          <w:sz w:val="24"/>
+          <w:szCs w:val="24"/>
+        </w:rPr>
+        <w:t>) we</w:t>
+      </w:r>
+      <w:r>
+        <w:rPr>
+          <w:rFonts w:ascii="Times New Roman" w:hAnsi="Times New Roman" w:cs="Times New Roman"/>
+          <w:sz w:val="24"/>
+          <w:szCs w:val="24"/>
+        </w:rPr>
+        <w:t xml:space="preserve"> </w:t>
+      </w:r>
+      <w:r>
+        <w:rPr>
+          <w:rFonts w:ascii="Times New Roman" w:hAnsi="Times New Roman" w:cs="Times New Roman"/>
+          <w:sz w:val="24"/>
+          <w:szCs w:val="24"/>
+        </w:rPr>
+        <w:t>use</w:t>
+      </w:r>
+      <w:r>
+        <w:rPr>
+          <w:rFonts w:ascii="Times New Roman" w:hAnsi="Times New Roman" w:cs="Times New Roman"/>
+          <w:sz w:val="24"/>
+          <w:szCs w:val="24"/>
+        </w:rPr>
+        <w:t xml:space="preserve"> </w:t>
+      </w:r>
+      <w:r>
+        <w:rPr>
+          <w:rFonts w:ascii="Times New Roman" w:hAnsi="Times New Roman" w:cs="Times New Roman"/>
+          <w:sz w:val="24"/>
+          <w:szCs w:val="24"/>
+        </w:rPr>
+        <w:t>the</w:t>
+      </w:r>
+      <w:r>
+        <w:rPr>
+          <w:rFonts w:ascii="Times New Roman" w:hAnsi="Times New Roman" w:cs="Times New Roman"/>
+          <w:sz w:val="24"/>
+          <w:szCs w:val="24"/>
+        </w:rPr>
+        <w:t xml:space="preserve"> </w:t>
+      </w:r>
+      <w:r>
+        <w:rPr>
+          <w:rFonts w:ascii="Times New Roman" w:hAnsi="Times New Roman" w:cs="Times New Roman"/>
+          <w:sz w:val="24"/>
+          <w:szCs w:val="24"/>
+        </w:rPr>
+        <w:t xml:space="preserve">Heterogeneous </w:t>
+      </w:r>
+      <w:r>
+        <w:rPr>
+          <w:rFonts w:ascii="Times New Roman" w:hAnsi="Times New Roman" w:cs="Times New Roman"/>
+          <w:sz w:val="24"/>
+          <w:szCs w:val="24"/>
+        </w:rPr>
+        <w:t>network</w:t>
+      </w:r>
+      <w:r>
+        <w:rPr>
+          <w:rFonts w:ascii="Times New Roman" w:hAnsi="Times New Roman" w:cs="Times New Roman"/>
+          <w:sz w:val="24"/>
+          <w:szCs w:val="24"/>
+        </w:rPr>
+        <w:t xml:space="preserve"> model</w:t>
+      </w:r>
+      <w:r>
+        <w:rPr>
+          <w:rFonts w:ascii="Times New Roman" w:hAnsi="Times New Roman" w:cs="Times New Roman"/>
+          <w:sz w:val="24"/>
+          <w:szCs w:val="24"/>
+        </w:rPr>
+        <w:t xml:space="preserve"> without any changes</w:t>
+      </w:r>
+      <w:r>
+        <w:rPr>
+          <w:rFonts w:ascii="Times New Roman" w:hAnsi="Times New Roman" w:cs="Times New Roman"/>
+          <w:sz w:val="24"/>
+          <w:szCs w:val="24"/>
+        </w:rPr>
+        <w:t xml:space="preserve">. </w:t>
+      </w:r>
+      <w:r>
+        <w:rPr>
+          <w:rFonts w:ascii="Times New Roman" w:hAnsi="Times New Roman" w:cs="Times New Roman"/>
+          <w:sz w:val="24"/>
+          <w:szCs w:val="24"/>
+        </w:rPr>
+        <w:t>TH</w:t>
+      </w:r>
+      <w:r>
+        <w:rPr>
+          <w:rFonts w:ascii="Times New Roman" w:hAnsi="Times New Roman" w:cs="Times New Roman"/>
+          <w:sz w:val="24"/>
+          <w:szCs w:val="24"/>
+        </w:rPr>
+        <w:t xml:space="preserve">CEEC network model is divided into </w:t>
+      </w:r>
+      <w:r>
+        <w:rPr>
+          <w:rFonts w:ascii="Times New Roman" w:hAnsi="Times New Roman" w:cs="Times New Roman"/>
+          <w:sz w:val="24"/>
+          <w:szCs w:val="24"/>
+        </w:rPr>
+        <w:t>three</w:t>
+      </w:r>
+      <w:r>
+        <w:rPr>
+          <w:rFonts w:ascii="Times New Roman" w:hAnsi="Times New Roman" w:cs="Times New Roman"/>
+          <w:sz w:val="24"/>
+          <w:szCs w:val="24"/>
+        </w:rPr>
+        <w:t xml:space="preserve"> </w:t>
+      </w:r>
+      <w:r>
+        <w:rPr>
+          <w:rFonts w:ascii="Times New Roman" w:hAnsi="Times New Roman" w:cs="Times New Roman"/>
+          <w:sz w:val="24"/>
+          <w:szCs w:val="24"/>
+        </w:rPr>
+        <w:t>regions,</w:t>
+      </w:r>
+      <w:r>
+        <w:rPr>
+          <w:rFonts w:ascii="Times New Roman" w:hAnsi="Times New Roman" w:cs="Times New Roman"/>
+          <w:sz w:val="24"/>
+          <w:szCs w:val="24"/>
+        </w:rPr>
+        <w:t xml:space="preserve">. </w:t>
+      </w:r>
+      <w:r>
+        <w:rPr>
+          <w:rFonts w:ascii="Times New Roman" w:hAnsi="Times New Roman" w:cs="Times New Roman"/>
+          <w:sz w:val="24"/>
+          <w:szCs w:val="24"/>
+        </w:rPr>
+        <w:t>In</w:t>
+      </w:r>
+      <w:r>
+        <w:rPr>
+          <w:rFonts w:ascii="Times New Roman" w:hAnsi="Times New Roman" w:cs="Times New Roman"/>
+          <w:sz w:val="24"/>
+          <w:szCs w:val="24"/>
+        </w:rPr>
+        <w:t xml:space="preserve"> </w:t>
+      </w:r>
+      <w:r>
+        <w:rPr>
+          <w:rFonts w:ascii="Times New Roman" w:hAnsi="Times New Roman" w:cs="Times New Roman"/>
+          <w:sz w:val="24"/>
+          <w:szCs w:val="24"/>
+        </w:rPr>
+        <w:t xml:space="preserve">every region </w:t>
+      </w:r>
+      <w:r>
+        <w:rPr>
+          <w:rFonts w:ascii="Times New Roman" w:hAnsi="Times New Roman" w:cs="Times New Roman"/>
+          <w:sz w:val="24"/>
+          <w:szCs w:val="24"/>
+        </w:rPr>
+        <w:t>a required number of cluster heads are</w:t>
+      </w:r>
+      <w:r>
+        <w:rPr>
+          <w:rFonts w:ascii="Times New Roman" w:hAnsi="Times New Roman" w:cs="Times New Roman"/>
+          <w:sz w:val="24"/>
+          <w:szCs w:val="24"/>
+        </w:rPr>
+        <w:t>.</w:t>
+      </w:r>
+      <w:r>
+        <w:rPr>
+          <w:rFonts w:ascii="Times-Roman" w:hAnsi="Times-Roman" w:cs="Times-Roman"/>
+          <w:sz w:val="20"/>
+          <w:szCs w:val="20"/>
+        </w:rPr>
+        <w:t xml:space="preserve"> </w:t>
+      </w:r>
+      <w:r>
+        <w:rPr>
+          <w:rFonts w:ascii="Times New Roman" w:hAnsi="Times New Roman" w:cs="Times New Roman"/>
+          <w:sz w:val="24"/>
+          <w:szCs w:val="24"/>
+        </w:rPr>
+        <w:t xml:space="preserve">The remaining nodes of a </w:t>
+      </w:r>
+      <w:r>
+        <w:rPr>
+          <w:rFonts w:ascii="Times New Roman" w:hAnsi="Times New Roman" w:cs="Times New Roman"/>
+          <w:sz w:val="24"/>
+          <w:szCs w:val="24"/>
+        </w:rPr>
+        <w:t>region will</w:t>
+      </w:r>
+      <w:r>
+        <w:rPr>
+          <w:rFonts w:ascii="Times New Roman" w:hAnsi="Times New Roman" w:cs="Times New Roman"/>
+          <w:sz w:val="24"/>
+          <w:szCs w:val="24"/>
+        </w:rPr>
+        <w:t xml:space="preserve"> associate themselves to their</w:t>
+      </w:r>
+      <w:r>
+        <w:rPr>
+          <w:rFonts w:ascii="Times New Roman" w:hAnsi="Times New Roman" w:cs="Times New Roman"/>
+          <w:sz w:val="24"/>
+          <w:szCs w:val="24"/>
+        </w:rPr>
+        <w:t xml:space="preserve"> cluster </w:t>
+      </w:r>
+      <w:r>
+        <w:rPr>
+          <w:rFonts w:ascii="Times New Roman" w:hAnsi="Times New Roman" w:cs="Times New Roman"/>
+          <w:sz w:val="24"/>
+          <w:szCs w:val="24"/>
+        </w:rPr>
+        <w:t>head</w:t>
+      </w:r>
+      <w:r>
+        <w:rPr>
+          <w:rFonts w:ascii="Times New Roman" w:hAnsi="Times New Roman" w:cs="Times New Roman"/>
+          <w:sz w:val="24"/>
+          <w:szCs w:val="24"/>
+        </w:rPr>
+        <w:t>.</w:t>
+      </w:r>
+    </w:p>
+    <w:p>
+      <w:pPr>
+        <w:spacing w:after="0" w:line="360" w:lineRule="auto"/>
+        <w:jc w:val="center"/>
+        <w:rPr>
+          <w:rFonts w:ascii="Times New Roman" w:hAnsi="Times New Roman" w:cs="Times New Roman"/>
+          <w:sz w:val="24"/>
+          <w:szCs w:val="24"/>
+        </w:rPr>
+      </w:pPr>
+      <w:r>
+        <w:rPr>
+          <w:rFonts w:ascii="Times New Roman" w:hAnsi="Times New Roman" w:cs="Times New Roman"/>
+          <w:noProof/>
+          <w:sz w:val="24"/>
+          <w:szCs w:val="24"/>
+        </w:rPr>
+        <w:drawing>
+          <wp:inline distT="0" distB="0" distL="0" distR="0">
+            <wp:extent cx="4238396" cy="3027426"/>
+            <wp:effectExtent l="19050" t="0" r="0" b="0"/>
+            <wp:docPr id="1" name="Picture 0" descr="thceecmodel.JPG"/>
+            <wp:cNvGraphicFramePr>
+              <a:graphicFrameLocks xmlns:a="http://schemas.openxmlformats.org/drawingml/2006/main" noChangeAspect="1"/>
+            </wp:cNvGraphicFramePr>
+            <a:graphic xmlns:a="http://schemas.openxmlformats.org/drawingml/2006/main">
+              <a:graphicData uri="http://schemas.openxmlformats.org/drawingml/2006/picture">
+                <pic:pic xmlns:pic="http://schemas.openxmlformats.org/drawingml/2006/picture">
+                  <pic:nvPicPr>
+                    <pic:cNvPr id="0" name="thceecmodel.JPG"/>
+                    <pic:cNvPicPr/>
+                  </pic:nvPicPr>
+                  <pic:blipFill>
+                    <a:blip r:embed="rId23"/>
+                    <a:stretch>
+                      <a:fillRect/>
+                    </a:stretch>
+                  </pic:blipFill>
+                  <pic:spPr>
+                    <a:xfrm>
+                      <a:off x="0" y="0"/>
+                      <a:ext cx="4250172" cy="3035837"/>
+                    </a:xfrm>
+                    <a:prstGeom prst="rect">
+                      <a:avLst/>
+                    </a:prstGeom>
+                  </pic:spPr>
+                </pic:pic>
+              </a:graphicData>
+            </a:graphic>
+          </wp:inline>
+        </w:drawing>
+      </w:r>
+    </w:p>
+    <w:p>
+      <w:pPr>
+        <w:spacing w:after="0" w:line="360" w:lineRule="auto"/>
+        <w:jc w:val="center"/>
+        <w:rPr>
+          <w:rFonts w:ascii="Times New Roman" w:hAnsi="Times New Roman" w:cs="Times New Roman"/>
+          <w:b/>
+          <w:bCs/>
+          <w:sz w:val="24"/>
+          <w:szCs w:val="24"/>
+          <w:lang w:bidi="en-US"/>
+        </w:rPr>
+      </w:pPr>
+      <w:r>
+        <w:rPr>
+          <w:rFonts w:ascii="Times New Roman" w:hAnsi="Times New Roman" w:cs="Times New Roman"/>
+          <w:b/>
+          <w:bCs/>
+          <w:sz w:val="24"/>
+          <w:szCs w:val="24"/>
+          <w:lang w:bidi="en-US"/>
+        </w:rPr>
+        <w:t>Fig: 5</w:t>
+      </w:r>
+      <w:r>
+        <w:rPr>
+          <w:rFonts w:ascii="Times New Roman" w:hAnsi="Times New Roman" w:cs="Times New Roman"/>
+          <w:b/>
+          <w:bCs/>
+          <w:sz w:val="24"/>
+          <w:szCs w:val="24"/>
+          <w:lang w:bidi="en-US"/>
+        </w:rPr>
+        <w:t>.</w:t>
+      </w:r>
+      <w:r>
+        <w:rPr>
+          <w:rFonts w:ascii="Times New Roman" w:hAnsi="Times New Roman" w:cs="Times New Roman"/>
+          <w:b/>
+          <w:bCs/>
+          <w:sz w:val="24"/>
+          <w:szCs w:val="24"/>
+          <w:lang w:bidi="en-US"/>
+        </w:rPr>
+        <w:t>1 THCEEC Network Model</w:t>
+      </w:r>
+    </w:p>
+    <w:p>
+      <w:pPr>
+        <w:spacing w:after="0" w:line="360" w:lineRule="auto"/>
+        <w:jc w:val="both"/>
+        <w:rPr>
+          <w:rFonts w:ascii="Times New Roman" w:hAnsi="Times New Roman" w:cs="Times New Roman"/>
+          <w:sz w:val="24"/>
+          <w:szCs w:val="24"/>
+        </w:rPr>
+      </w:pPr>
+    </w:p>
+    <w:p>
+      <w:pPr>
+        <w:autoSpaceDE w:val="0"/>
+        <w:autoSpaceDN w:val="0"/>
+        <w:adjustRightInd w:val="0"/>
+        <w:spacing w:after="0" w:line="360" w:lineRule="auto"/>
+        <w:ind w:firstLine="720"/>
+        <w:jc w:val="both"/>
+        <w:rPr>
+          <w:rFonts w:ascii="Times New Roman" w:hAnsi="Times New Roman" w:cs="Times New Roman"/>
+          <w:sz w:val="24"/>
+          <w:szCs w:val="24"/>
+          <w:lang w:bidi="en-US"/>
+        </w:rPr>
+      </w:pPr>
+      <w:r>
+        <w:rPr>
+          <w:rFonts w:ascii="Times New Roman" w:hAnsi="Times New Roman" w:cs="Times New Roman"/>
+          <w:sz w:val="24"/>
+          <w:szCs w:val="24"/>
+          <w:lang w:bidi="en-US"/>
+        </w:rPr>
+        <w:t xml:space="preserve">In THCEEC </w:t>
+      </w:r>
+      <w:r>
+        <w:rPr>
+          <w:rFonts w:ascii="Times New Roman" w:hAnsi="Times New Roman" w:cs="Times New Roman"/>
+          <w:sz w:val="24"/>
+          <w:szCs w:val="24"/>
+          <w:lang w:bidi="en-US"/>
+        </w:rPr>
+        <w:t>B</w:t>
+      </w:r>
+      <w:r>
+        <w:rPr>
+          <w:rFonts w:ascii="Times New Roman" w:hAnsi="Times New Roman" w:cs="Times New Roman"/>
+          <w:sz w:val="24"/>
+          <w:szCs w:val="24"/>
+          <w:lang w:bidi="en-US"/>
+        </w:rPr>
+        <w:t>ase-</w:t>
+      </w:r>
+      <w:r>
+        <w:rPr>
+          <w:rFonts w:ascii="Times New Roman" w:hAnsi="Times New Roman" w:cs="Times New Roman"/>
+          <w:sz w:val="24"/>
+          <w:szCs w:val="24"/>
+          <w:lang w:bidi="en-US"/>
+        </w:rPr>
+        <w:t>S</w:t>
+      </w:r>
+      <w:r>
+        <w:rPr>
+          <w:rFonts w:ascii="Times New Roman" w:hAnsi="Times New Roman" w:cs="Times New Roman"/>
+          <w:sz w:val="24"/>
+          <w:szCs w:val="24"/>
+          <w:lang w:bidi="en-US"/>
+        </w:rPr>
+        <w:t>tation</w:t>
+      </w:r>
+      <w:r>
+        <w:rPr>
+          <w:rFonts w:ascii="Times New Roman" w:hAnsi="Times New Roman" w:cs="Times New Roman"/>
+          <w:sz w:val="24"/>
+          <w:szCs w:val="24"/>
+          <w:lang w:bidi="en-US"/>
+        </w:rPr>
+        <w:t xml:space="preserve"> makes clustering decisions with the help of</w:t>
+      </w:r>
+      <w:r>
+        <w:rPr>
+          <w:rFonts w:ascii="Times New Roman" w:hAnsi="Times New Roman" w:cs="Times New Roman"/>
+          <w:sz w:val="24"/>
+          <w:szCs w:val="24"/>
+          <w:lang w:bidi="en-US"/>
+        </w:rPr>
+        <w:t xml:space="preserve"> central clustering algorithm</w:t>
+      </w:r>
+      <w:r>
+        <w:rPr>
+          <w:rFonts w:ascii="Times New Roman" w:hAnsi="Times New Roman" w:cs="Times New Roman"/>
+          <w:sz w:val="24"/>
+          <w:szCs w:val="24"/>
+          <w:lang w:bidi="en-US"/>
+        </w:rPr>
+        <w:t>. This algorithm has hybrid multicriteria</w:t>
+      </w:r>
+      <w:r>
+        <w:rPr>
+          <w:rFonts w:ascii="Times New Roman" w:hAnsi="Times New Roman" w:cs="Times New Roman"/>
+          <w:sz w:val="24"/>
+          <w:szCs w:val="24"/>
+          <w:lang w:bidi="en-US"/>
+        </w:rPr>
+        <w:t xml:space="preserve"> decision making to select cluster head or non </w:t>
+      </w:r>
+      <w:r>
+        <w:rPr>
+          <w:rFonts w:ascii="Times New Roman" w:hAnsi="Times New Roman" w:cs="Times New Roman"/>
+          <w:sz w:val="24"/>
+          <w:szCs w:val="24"/>
+          <w:lang w:bidi="en-US"/>
+        </w:rPr>
+        <w:t>cluster</w:t>
+      </w:r>
+      <w:r>
+        <w:rPr>
+          <w:rFonts w:ascii="Times New Roman" w:hAnsi="Times New Roman" w:cs="Times New Roman"/>
+          <w:sz w:val="24"/>
+          <w:szCs w:val="24"/>
+          <w:lang w:bidi="en-US"/>
+        </w:rPr>
+        <w:t xml:space="preserve"> </w:t>
+      </w:r>
+      <w:r>
+        <w:rPr>
+          <w:rFonts w:ascii="Times New Roman" w:hAnsi="Times New Roman" w:cs="Times New Roman"/>
+          <w:sz w:val="24"/>
+          <w:szCs w:val="24"/>
+          <w:lang w:bidi="en-US"/>
+        </w:rPr>
+        <w:t>heads. Its clustering criteria considers the following factors:</w:t>
+      </w:r>
+    </w:p>
+    <w:p>
+      <w:pPr>
+        <w:pStyle w:val="ListParagraph"/>
+        <w:numPr>
+          <w:ilvl w:val="0"/>
+          <w:numId w:val="5"/>
+        </w:numPr>
+        <w:autoSpaceDE w:val="0"/>
+        <w:autoSpaceDN w:val="0"/>
+        <w:adjustRightInd w:val="0"/>
+        <w:spacing w:after="0" w:line="360" w:lineRule="auto"/>
+        <w:jc w:val="both"/>
+        <w:rPr>
+          <w:rFonts w:ascii="Times New Roman" w:hAnsi="Times New Roman" w:cs="Times New Roman"/>
+          <w:sz w:val="24"/>
+          <w:szCs w:val="24"/>
+          <w:lang w:bidi="en-US"/>
+        </w:rPr>
+      </w:pPr>
+      <w:r>
+        <w:rPr>
+          <w:rFonts w:ascii="Times New Roman" w:hAnsi="Times New Roman" w:cs="Times New Roman"/>
+          <w:sz w:val="24"/>
+          <w:szCs w:val="24"/>
+          <w:lang w:bidi="en-US"/>
+        </w:rPr>
+        <w:t>Initial</w:t>
+      </w:r>
+      <w:r>
+        <w:rPr>
+          <w:rFonts w:ascii="Times New Roman" w:hAnsi="Times New Roman" w:cs="Times New Roman"/>
+          <w:sz w:val="24"/>
+          <w:szCs w:val="24"/>
+          <w:lang w:bidi="en-US"/>
+        </w:rPr>
+        <w:t xml:space="preserve"> energy level of nodes.</w:t>
+      </w:r>
+    </w:p>
+    <w:p>
+      <w:pPr>
+        <w:pStyle w:val="ListParagraph"/>
+        <w:numPr>
+          <w:ilvl w:val="0"/>
+          <w:numId w:val="5"/>
+        </w:numPr>
+        <w:autoSpaceDE w:val="0"/>
+        <w:autoSpaceDN w:val="0"/>
+        <w:adjustRightInd w:val="0"/>
+        <w:spacing w:after="0" w:line="360" w:lineRule="auto"/>
+        <w:jc w:val="both"/>
+        <w:rPr>
+          <w:rFonts w:ascii="Times New Roman" w:hAnsi="Times New Roman" w:cs="Times New Roman"/>
+          <w:sz w:val="24"/>
+          <w:szCs w:val="24"/>
+          <w:lang w:bidi="en-US"/>
+        </w:rPr>
+      </w:pPr>
+      <w:r>
+        <w:rPr>
+          <w:rFonts w:ascii="Times New Roman" w:hAnsi="Times New Roman" w:cs="Times New Roman"/>
+          <w:sz w:val="24"/>
+          <w:szCs w:val="24"/>
+          <w:lang w:bidi="en-US"/>
+        </w:rPr>
+        <w:t>Residual</w:t>
+      </w:r>
+      <w:r>
+        <w:rPr>
+          <w:rFonts w:ascii="Times New Roman" w:hAnsi="Times New Roman" w:cs="Times New Roman"/>
+          <w:sz w:val="24"/>
+          <w:szCs w:val="24"/>
+          <w:lang w:bidi="en-US"/>
+        </w:rPr>
+        <w:t xml:space="preserve"> energy level of nodes.</w:t>
+      </w:r>
+    </w:p>
+    <w:p>
+      <w:pPr>
+        <w:pStyle w:val="ListParagraph"/>
+        <w:numPr>
+          <w:ilvl w:val="0"/>
+          <w:numId w:val="5"/>
+        </w:numPr>
+        <w:autoSpaceDE w:val="0"/>
+        <w:autoSpaceDN w:val="0"/>
+        <w:adjustRightInd w:val="0"/>
+        <w:spacing w:after="0" w:line="360" w:lineRule="auto"/>
+        <w:jc w:val="both"/>
+        <w:rPr>
+          <w:rFonts w:ascii="Times New Roman" w:hAnsi="Times New Roman" w:cs="Times New Roman"/>
+          <w:sz w:val="24"/>
+          <w:szCs w:val="24"/>
+          <w:lang w:bidi="en-US"/>
+        </w:rPr>
+      </w:pPr>
+      <w:r>
+        <w:rPr>
+          <w:rFonts w:ascii="Times New Roman" w:hAnsi="Times New Roman" w:cs="Times New Roman"/>
+          <w:sz w:val="24"/>
+          <w:szCs w:val="24"/>
+          <w:lang w:bidi="en-US"/>
+        </w:rPr>
+        <w:t>Average energy of each region’s nodes.</w:t>
+      </w:r>
+    </w:p>
+    <w:p>
+      <w:pPr>
+        <w:pStyle w:val="ListParagraph"/>
+        <w:numPr>
+          <w:ilvl w:val="0"/>
+          <w:numId w:val="5"/>
+        </w:numPr>
+        <w:autoSpaceDE w:val="0"/>
+        <w:autoSpaceDN w:val="0"/>
+        <w:adjustRightInd w:val="0"/>
+        <w:spacing w:after="0" w:line="360" w:lineRule="auto"/>
+        <w:jc w:val="both"/>
+        <w:rPr>
+          <w:rFonts w:ascii="Times New Roman" w:hAnsi="Times New Roman" w:cs="Times New Roman"/>
+          <w:sz w:val="24"/>
+          <w:szCs w:val="24"/>
+          <w:lang w:bidi="en-US"/>
+        </w:rPr>
+      </w:pPr>
+      <w:r>
+        <w:rPr>
+          <w:rFonts w:ascii="Times New Roman" w:hAnsi="Times New Roman" w:cs="Times New Roman"/>
+          <w:sz w:val="24"/>
+          <w:szCs w:val="24"/>
+          <w:lang w:bidi="en-US"/>
+        </w:rPr>
+        <w:t>Regional location of nodes.</w:t>
+      </w:r>
+    </w:p>
+    <w:p>
+      <w:pPr>
+        <w:pStyle w:val="ListParagraph"/>
+        <w:numPr>
+          <w:ilvl w:val="0"/>
+          <w:numId w:val="5"/>
+        </w:numPr>
+        <w:autoSpaceDE w:val="0"/>
+        <w:autoSpaceDN w:val="0"/>
+        <w:adjustRightInd w:val="0"/>
+        <w:spacing w:after="0" w:line="360" w:lineRule="auto"/>
+        <w:jc w:val="both"/>
+        <w:rPr>
+          <w:rFonts w:ascii="Times New Roman" w:hAnsi="Times New Roman" w:cs="Times New Roman"/>
+          <w:sz w:val="24"/>
+          <w:szCs w:val="24"/>
+          <w:lang w:bidi="en-US"/>
+        </w:rPr>
+      </w:pPr>
+      <w:r>
+        <w:rPr>
+          <w:rFonts w:ascii="Times New Roman" w:hAnsi="Times New Roman" w:cs="Times New Roman"/>
+          <w:sz w:val="24"/>
+          <w:szCs w:val="24"/>
+          <w:lang w:bidi="en-US"/>
+        </w:rPr>
+        <w:t>Energy consumption of nodes in the previous round.</w:t>
+      </w:r>
+    </w:p>
+    <w:p>
+      <w:pPr>
+        <w:pStyle w:val="ListParagraph"/>
+        <w:numPr>
+          <w:ilvl w:val="0"/>
+          <w:numId w:val="5"/>
+        </w:numPr>
+        <w:autoSpaceDE w:val="0"/>
+        <w:autoSpaceDN w:val="0"/>
+        <w:adjustRightInd w:val="0"/>
+        <w:spacing w:after="0" w:line="360" w:lineRule="auto"/>
+        <w:jc w:val="both"/>
+        <w:rPr>
+          <w:rFonts w:ascii="Times New Roman" w:hAnsi="Times New Roman" w:cs="Times New Roman"/>
+          <w:sz w:val="24"/>
+          <w:szCs w:val="24"/>
+          <w:lang w:val="en-US" w:bidi="en-US"/>
+        </w:rPr>
+      </w:pPr>
+      <w:r>
+        <w:rPr>
+          <w:rFonts w:ascii="Times New Roman" w:hAnsi="Times New Roman" w:cs="Times New Roman"/>
+          <w:sz w:val="24"/>
+          <w:szCs w:val="24"/>
+          <w:lang w:bidi="en-US"/>
+        </w:rPr>
+        <w:t>Types of nodes with respect to their area of implementation.</w:t>
+      </w:r>
+    </w:p>
+    <w:p>
+      <w:pPr>
+        <w:autoSpaceDE w:val="0"/>
+        <w:autoSpaceDN w:val="0"/>
+        <w:adjustRightInd w:val="0"/>
+        <w:spacing w:line="360" w:lineRule="auto"/>
+        <w:ind w:firstLine="720"/>
+        <w:jc w:val="both"/>
+        <w:rPr>
+          <w:rFonts w:ascii="Times New Roman" w:hAnsi="Times New Roman" w:cs="Times New Roman"/>
+          <w:sz w:val="24"/>
+          <w:szCs w:val="24"/>
+        </w:rPr>
+      </w:pPr>
+      <w:r>
+        <w:rPr>
+          <w:rFonts w:ascii="Times New Roman" w:hAnsi="Times New Roman" w:cs="Times New Roman"/>
+          <w:sz w:val="24"/>
+          <w:szCs w:val="24"/>
+        </w:rPr>
+        <w:t xml:space="preserve">The clustering operation of </w:t>
+      </w:r>
+      <w:r>
+        <w:rPr>
+          <w:rFonts w:ascii="Times New Roman" w:hAnsi="Times New Roman" w:cs="Times New Roman"/>
+          <w:sz w:val="24"/>
+          <w:szCs w:val="24"/>
+        </w:rPr>
+        <w:t>T</w:t>
+      </w:r>
+      <w:r>
+        <w:rPr>
+          <w:rFonts w:ascii="Times New Roman" w:hAnsi="Times New Roman" w:cs="Times New Roman"/>
+          <w:sz w:val="24"/>
+          <w:szCs w:val="24"/>
+        </w:rPr>
+        <w:t>CEEC is</w:t>
+      </w:r>
+      <w:r>
+        <w:rPr>
+          <w:rFonts w:ascii="Times New Roman" w:hAnsi="Times New Roman" w:cs="Times New Roman"/>
+          <w:sz w:val="24"/>
+          <w:szCs w:val="24"/>
+        </w:rPr>
+        <w:t xml:space="preserve"> also</w:t>
+      </w:r>
+      <w:r>
+        <w:rPr>
+          <w:rFonts w:ascii="Times New Roman" w:hAnsi="Times New Roman" w:cs="Times New Roman"/>
+          <w:sz w:val="24"/>
+          <w:szCs w:val="24"/>
+        </w:rPr>
+        <w:t xml:space="preserve"> based on time </w:t>
+      </w:r>
+      <w:r>
+        <w:rPr>
+          <w:rFonts w:ascii="Times New Roman" w:hAnsi="Times New Roman" w:cs="Times New Roman"/>
+          <w:sz w:val="24"/>
+          <w:szCs w:val="24"/>
+        </w:rPr>
+        <w:t>based iterations</w:t>
+      </w:r>
+      <w:r>
+        <w:rPr>
+          <w:rFonts w:ascii="Times New Roman" w:hAnsi="Times New Roman" w:cs="Times New Roman"/>
+          <w:sz w:val="24"/>
+          <w:szCs w:val="24"/>
+        </w:rPr>
+        <w:t xml:space="preserve"> </w:t>
+      </w:r>
+      <w:r>
+        <w:rPr>
+          <w:rFonts w:ascii="Times New Roman" w:hAnsi="Times New Roman" w:cs="Times New Roman"/>
+          <w:sz w:val="24"/>
+          <w:szCs w:val="24"/>
+        </w:rPr>
+        <w:t>called</w:t>
+      </w:r>
+      <w:r>
+        <w:rPr>
+          <w:rFonts w:ascii="Times New Roman" w:hAnsi="Times New Roman" w:cs="Times New Roman"/>
+          <w:sz w:val="24"/>
+          <w:szCs w:val="24"/>
+        </w:rPr>
+        <w:t xml:space="preserve"> </w:t>
+      </w:r>
+      <w:r>
+        <w:rPr>
+          <w:rFonts w:ascii="Times New Roman" w:hAnsi="Times New Roman" w:cs="Times New Roman"/>
+          <w:sz w:val="24"/>
+          <w:szCs w:val="24"/>
+        </w:rPr>
+        <w:t>rounds. Each round period is further divided into</w:t>
+      </w:r>
+      <w:r>
+        <w:rPr>
+          <w:rFonts w:ascii="Times New Roman" w:hAnsi="Times New Roman" w:cs="Times New Roman"/>
+          <w:sz w:val="24"/>
+          <w:szCs w:val="24"/>
+        </w:rPr>
+        <w:t xml:space="preserve"> </w:t>
+      </w:r>
+      <w:r>
+        <w:rPr>
+          <w:rFonts w:ascii="Times New Roman" w:hAnsi="Times New Roman" w:cs="Times New Roman"/>
+          <w:sz w:val="24"/>
+          <w:szCs w:val="24"/>
+        </w:rPr>
+        <w:t xml:space="preserve">Network Settling Phase (NSP) and </w:t>
+      </w:r>
+      <w:r>
+        <w:rPr>
+          <w:rFonts w:ascii="Times New Roman" w:hAnsi="Times New Roman" w:cs="Times New Roman"/>
+          <w:sz w:val="24"/>
+          <w:szCs w:val="24"/>
+        </w:rPr>
+        <w:lastRenderedPageBreak/>
+        <w:t>Network Communication</w:t>
+      </w:r>
+      <w:r>
+        <w:rPr>
+          <w:rFonts w:ascii="Times New Roman" w:hAnsi="Times New Roman" w:cs="Times New Roman"/>
+          <w:sz w:val="24"/>
+          <w:szCs w:val="24"/>
+        </w:rPr>
+        <w:t xml:space="preserve"> </w:t>
+      </w:r>
+      <w:r>
+        <w:rPr>
+          <w:rFonts w:ascii="Times New Roman" w:hAnsi="Times New Roman" w:cs="Times New Roman"/>
+          <w:sz w:val="24"/>
+          <w:szCs w:val="24"/>
+        </w:rPr>
+        <w:t>Phase (NCP). NSP is a setup phase of the sensor network in</w:t>
+      </w:r>
+      <w:r>
+        <w:rPr>
+          <w:rFonts w:ascii="Times New Roman" w:hAnsi="Times New Roman" w:cs="Times New Roman"/>
+          <w:sz w:val="24"/>
+          <w:szCs w:val="24"/>
+        </w:rPr>
+        <w:t xml:space="preserve"> </w:t>
+      </w:r>
+      <w:r>
+        <w:rPr>
+          <w:rFonts w:ascii="Times New Roman" w:hAnsi="Times New Roman" w:cs="Times New Roman"/>
+          <w:sz w:val="24"/>
+          <w:szCs w:val="24"/>
+        </w:rPr>
+        <w:t>which cluster formation is performed. NCP is the actual traffic</w:t>
+      </w:r>
+      <w:r>
+        <w:rPr>
+          <w:rFonts w:ascii="Times New Roman" w:hAnsi="Times New Roman" w:cs="Times New Roman"/>
+          <w:sz w:val="24"/>
+          <w:szCs w:val="24"/>
+        </w:rPr>
+        <w:t xml:space="preserve"> </w:t>
+      </w:r>
+      <w:r>
+        <w:rPr>
+          <w:rFonts w:ascii="Times New Roman" w:hAnsi="Times New Roman" w:cs="Times New Roman"/>
+          <w:sz w:val="24"/>
+          <w:szCs w:val="24"/>
+        </w:rPr>
+        <w:t>transmission phase.</w:t>
+      </w:r>
+    </w:p>
+    <w:p>
+      <w:pPr>
+        <w:autoSpaceDE w:val="0"/>
+        <w:autoSpaceDN w:val="0"/>
+        <w:adjustRightInd w:val="0"/>
+        <w:spacing w:after="0" w:line="360" w:lineRule="auto"/>
+        <w:jc w:val="both"/>
+        <w:rPr>
+          <w:rFonts w:ascii="Times New Roman" w:hAnsi="Times New Roman" w:cs="Times New Roman"/>
+          <w:b/>
+          <w:bCs/>
+          <w:sz w:val="24"/>
+          <w:szCs w:val="24"/>
+          <w:lang w:bidi="en-US"/>
+        </w:rPr>
+      </w:pPr>
+      <w:r>
+        <w:rPr>
+          <w:rFonts w:ascii="Times New Roman" w:hAnsi="Times New Roman" w:cs="Times New Roman"/>
+          <w:b/>
+          <w:bCs/>
+          <w:sz w:val="24"/>
+          <w:szCs w:val="24"/>
+          <w:lang w:bidi="en-US"/>
+        </w:rPr>
+        <w:t>Network Settling Phase (NSP)</w:t>
+      </w:r>
+      <w:r>
+        <w:rPr>
+          <w:rFonts w:ascii="Times New Roman" w:hAnsi="Times New Roman" w:cs="Times New Roman"/>
+          <w:b/>
+          <w:bCs/>
+          <w:sz w:val="24"/>
+          <w:szCs w:val="24"/>
+          <w:lang w:bidi="en-US"/>
+        </w:rPr>
+        <w:t xml:space="preserve"> :</w:t>
+      </w:r>
+    </w:p>
+    <w:p>
+      <w:pPr>
+        <w:spacing w:after="0" w:line="360" w:lineRule="auto"/>
+        <w:ind w:firstLine="720"/>
+        <w:jc w:val="both"/>
+        <w:rPr>
+          <w:rFonts w:ascii="Times New Roman" w:hAnsi="Times New Roman" w:cs="Times New Roman"/>
+          <w:sz w:val="24"/>
+          <w:szCs w:val="24"/>
+          <w:lang w:val="en-US" w:bidi="en-US"/>
+        </w:rPr>
+      </w:pPr>
+      <w:r>
+        <w:rPr>
+          <w:rFonts w:ascii="Times New Roman" w:hAnsi="Times New Roman" w:cs="Times New Roman"/>
+          <w:sz w:val="24"/>
+          <w:szCs w:val="24"/>
+          <w:lang w:val="en-US" w:bidi="en-US"/>
+        </w:rPr>
+        <w:t>During Network Settling Phase, Base Station selects Cluster Heads with the help of central control algorithm. Efficient cluster formation is necessary for scalability and extended lifetime of the network. Initially, Base Station knows the initial energy of all nodes for the first round and it calculates the average energy for High Energy Region, Medium Energy Region and</w:t>
+      </w:r>
+      <w:r>
+        <w:rPr>
+          <w:rFonts w:ascii="Times New Roman" w:hAnsi="Times New Roman" w:cs="Times New Roman"/>
+          <w:sz w:val="24"/>
+          <w:szCs w:val="24"/>
+          <w:lang w:val="en-US" w:bidi="en-US"/>
+        </w:rPr>
+        <w:t xml:space="preserve"> </w:t>
+      </w:r>
+      <w:r>
+        <w:rPr>
+          <w:rFonts w:ascii="Times New Roman" w:hAnsi="Times New Roman" w:cs="Times New Roman"/>
+          <w:sz w:val="24"/>
+          <w:szCs w:val="24"/>
+          <w:lang w:val="en-US" w:bidi="en-US"/>
+        </w:rPr>
+        <w:t>Low Energy Region simultaneously. Nodes provide their residual energy information to base station continuously in every round. One of the benefits in THCEEC is the residual energy information sharing, during Network  Communication Phase.</w:t>
+      </w:r>
+    </w:p>
+    <w:p>
+      <w:pPr>
+        <w:spacing w:after="0" w:line="360" w:lineRule="auto"/>
+        <w:jc w:val="both"/>
+        <w:rPr>
+          <w:rFonts w:ascii="Times New Roman" w:hAnsi="Times New Roman" w:cs="Times New Roman"/>
+          <w:sz w:val="24"/>
+          <w:szCs w:val="24"/>
+          <w:lang w:bidi="en-US"/>
+        </w:rPr>
+      </w:pPr>
+      <w:r>
+        <w:rPr>
+          <w:rFonts w:ascii="Times New Roman" w:hAnsi="Times New Roman" w:cs="Times New Roman"/>
+          <w:sz w:val="24"/>
+          <w:szCs w:val="24"/>
+          <w:lang w:bidi="en-US"/>
+        </w:rPr>
+        <w:t>Average energy of normal nodes lying in LER can be calculated as:</w:t>
+      </w:r>
+    </w:p>
+    <w:p>
+      <w:pPr>
+        <w:spacing w:after="0" w:line="360" w:lineRule="auto"/>
+        <w:jc w:val="both"/>
+        <w:rPr>
+          <w:rFonts w:ascii="Times New Roman" w:hAnsi="Times New Roman" w:cs="Times New Roman"/>
+          <w:sz w:val="24"/>
+          <w:szCs w:val="24"/>
+          <w:lang w:val="en-US" w:bidi="en-US"/>
+        </w:rPr>
+      </w:pPr>
+      <m:oMathPara>
+        <m:oMathParaPr>
+          <m:jc m:val="center"/>
+        </m:oMathParaPr>
+        <m:oMath>
+          <m:sSub>
+            <m:sSubPr>
+              <m:ctrlPr>
+                <w:rPr>
+                  <w:rFonts w:ascii="Cambria Math" w:hAnsi="Cambria Math" w:cs="Times New Roman"/>
+                  <w:i/>
+                  <w:sz w:val="24"/>
+                  <w:szCs w:val="24"/>
+                  <w:lang w:val="en-US" w:bidi="en-US"/>
+                </w:rPr>
+              </m:ctrlPr>
+            </m:sSubPr>
+            <m:e>
+              <m:r>
+                <w:rPr>
+                  <w:rFonts w:ascii="Cambria Math" w:hAnsi="Cambria Math" w:cs="Times New Roman"/>
+                  <w:sz w:val="24"/>
+                  <w:szCs w:val="24"/>
+                  <w:lang w:val="en-US" w:bidi="en-US"/>
+                </w:rPr>
+                <m:t>E</m:t>
+              </m:r>
+            </m:e>
+            <m:sub>
+              <m:r>
+                <w:rPr>
+                  <w:rFonts w:ascii="Cambria Math" w:hAnsi="Cambria Math" w:cs="Times New Roman"/>
+                  <w:sz w:val="24"/>
+                  <w:szCs w:val="24"/>
+                  <w:lang w:val="en-US" w:bidi="en-US"/>
+                </w:rPr>
+                <m:t>n</m:t>
+              </m:r>
+            </m:sub>
+          </m:sSub>
+          <m:r>
+            <w:rPr>
+              <w:rFonts w:ascii="Cambria Math" w:hAnsi="Cambria Math" w:cs="Times New Roman"/>
+              <w:sz w:val="24"/>
+              <w:szCs w:val="24"/>
+              <w:lang w:val="en-US" w:bidi="en-US"/>
+            </w:rPr>
+            <m:t>(r)=</m:t>
+          </m:r>
+          <m:f>
+            <m:fPr>
+              <m:ctrlPr>
+                <w:rPr>
+                  <w:rFonts w:ascii="Cambria Math" w:hAnsi="Cambria Math" w:cs="Times New Roman"/>
+                  <w:i/>
+                  <w:sz w:val="24"/>
+                  <w:szCs w:val="24"/>
+                  <w:lang w:val="en-US" w:bidi="en-US"/>
+                </w:rPr>
+              </m:ctrlPr>
+            </m:fPr>
+            <m:num>
+              <m:r>
+                <w:rPr>
+                  <w:rFonts w:ascii="Cambria Math" w:hAnsi="Cambria Math" w:cs="Times New Roman"/>
+                  <w:sz w:val="24"/>
+                  <w:szCs w:val="24"/>
+                  <w:lang w:val="en-US" w:bidi="en-US"/>
+                </w:rPr>
+                <m:t>1</m:t>
+              </m:r>
+            </m:num>
+            <m:den>
+              <m:sSub>
+                <m:sSubPr>
+                  <m:ctrlPr>
+                    <w:rPr>
+                      <w:rFonts w:ascii="Cambria Math" w:hAnsi="Cambria Math" w:cs="Times New Roman"/>
+                      <w:i/>
+                      <w:sz w:val="24"/>
+                      <w:szCs w:val="24"/>
+                      <w:lang w:val="en-US" w:bidi="en-US"/>
+                    </w:rPr>
+                  </m:ctrlPr>
+                </m:sSubPr>
+                <m:e>
+                  <m:r>
+                    <w:rPr>
+                      <w:rFonts w:ascii="Cambria Math" w:hAnsi="Cambria Math" w:cs="Times New Roman"/>
+                      <w:sz w:val="24"/>
+                      <w:szCs w:val="24"/>
+                      <w:lang w:val="en-US" w:bidi="en-US"/>
+                    </w:rPr>
+                    <m:t>N</m:t>
+                  </m:r>
+                </m:e>
+                <m:sub>
+                  <m:r>
+                    <w:rPr>
+                      <w:rFonts w:ascii="Cambria Math" w:hAnsi="Cambria Math" w:cs="Times New Roman"/>
+                      <w:sz w:val="24"/>
+                      <w:szCs w:val="24"/>
+                      <w:lang w:val="en-US" w:bidi="en-US"/>
+                    </w:rPr>
+                    <m:t>n</m:t>
+                  </m:r>
+                </m:sub>
+              </m:sSub>
+            </m:den>
+          </m:f>
+          <m:nary>
+            <m:naryPr>
+              <m:chr m:val="∑"/>
+              <m:limLoc m:val="undOvr"/>
+              <m:ctrlPr>
+                <w:rPr>
+                  <w:rFonts w:ascii="Cambria Math" w:hAnsi="Cambria Math" w:cs="Times New Roman"/>
+                  <w:i/>
+                  <w:sz w:val="24"/>
+                  <w:szCs w:val="24"/>
+                  <w:lang w:val="en-US" w:bidi="en-US"/>
+                </w:rPr>
+              </m:ctrlPr>
+            </m:naryPr>
+            <m:sub>
+              <m:r>
+                <w:rPr>
+                  <w:rFonts w:ascii="Cambria Math" w:hAnsi="Cambria Math" w:cs="Times New Roman"/>
+                  <w:sz w:val="24"/>
+                  <w:szCs w:val="24"/>
+                  <w:lang w:val="en-US" w:bidi="en-US"/>
+                </w:rPr>
+                <m:t>i=1</m:t>
+              </m:r>
+            </m:sub>
+            <m:sup>
+              <m:sSub>
+                <m:sSubPr>
+                  <m:ctrlPr>
+                    <w:rPr>
+                      <w:rFonts w:ascii="Cambria Math" w:hAnsi="Cambria Math" w:cs="Times New Roman"/>
+                      <w:i/>
+                      <w:sz w:val="24"/>
+                      <w:szCs w:val="24"/>
+                      <w:lang w:val="en-US" w:bidi="en-US"/>
+                    </w:rPr>
+                  </m:ctrlPr>
+                </m:sSubPr>
+                <m:e>
+                  <m:r>
+                    <w:rPr>
+                      <w:rFonts w:ascii="Cambria Math" w:hAnsi="Cambria Math" w:cs="Times New Roman"/>
+                      <w:sz w:val="24"/>
+                      <w:szCs w:val="24"/>
+                      <w:lang w:val="en-US" w:bidi="en-US"/>
+                    </w:rPr>
+                    <m:t>N</m:t>
+                  </m:r>
+                </m:e>
+                <m:sub>
+                  <m:r>
+                    <w:rPr>
+                      <w:rFonts w:ascii="Cambria Math" w:hAnsi="Cambria Math" w:cs="Times New Roman"/>
+                      <w:sz w:val="24"/>
+                      <w:szCs w:val="24"/>
+                      <w:lang w:val="en-US" w:bidi="en-US"/>
+                    </w:rPr>
+                    <m:t>n</m:t>
+                  </m:r>
+                </m:sub>
+              </m:sSub>
+            </m:sup>
+            <m:e>
+              <m:sSub>
+                <m:sSubPr>
+                  <m:ctrlPr>
+                    <w:rPr>
+                      <w:rFonts w:ascii="Cambria Math" w:hAnsi="Cambria Math" w:cs="Times New Roman"/>
+                      <w:i/>
+                      <w:sz w:val="24"/>
+                      <w:szCs w:val="24"/>
+                      <w:lang w:val="en-US" w:bidi="en-US"/>
+                    </w:rPr>
+                  </m:ctrlPr>
+                </m:sSubPr>
+                <m:e>
+                  <m:r>
+                    <w:rPr>
+                      <w:rFonts w:ascii="Cambria Math" w:hAnsi="Cambria Math" w:cs="Times New Roman"/>
+                      <w:sz w:val="24"/>
+                      <w:szCs w:val="24"/>
+                      <w:lang w:val="en-US" w:bidi="en-US"/>
+                    </w:rPr>
+                    <m:t>E</m:t>
+                  </m:r>
+                </m:e>
+                <m:sub>
+                  <m:d>
+                    <m:dPr>
+                      <m:ctrlPr>
+                        <w:rPr>
+                          <w:rFonts w:ascii="Cambria Math" w:hAnsi="Cambria Math" w:cs="Times New Roman"/>
+                          <w:i/>
+                          <w:sz w:val="24"/>
+                          <w:szCs w:val="24"/>
+                          <w:lang w:val="en-US" w:bidi="en-US"/>
+                        </w:rPr>
+                      </m:ctrlPr>
+                    </m:dPr>
+                    <m:e>
+                      <m:r>
+                        <w:rPr>
+                          <w:rFonts w:ascii="Cambria Math" w:hAnsi="Cambria Math" w:cs="Times New Roman"/>
+                          <w:sz w:val="24"/>
+                          <w:szCs w:val="24"/>
+                          <w:lang w:val="en-US" w:bidi="en-US"/>
+                        </w:rPr>
+                        <m:t>ni</m:t>
+                      </m:r>
+                    </m:e>
+                  </m:d>
+                </m:sub>
+              </m:sSub>
+              <m:r>
+                <w:rPr>
+                  <w:rFonts w:ascii="Cambria Math" w:hAnsi="Cambria Math" w:cs="Times New Roman"/>
+                  <w:sz w:val="24"/>
+                  <w:szCs w:val="24"/>
+                  <w:lang w:val="en-US" w:bidi="en-US"/>
+                </w:rPr>
+                <m:t>(r)</m:t>
+              </m:r>
+            </m:e>
+          </m:nary>
+        </m:oMath>
+      </m:oMathPara>
+    </w:p>
+    <w:p>
+      <w:pPr>
+        <w:spacing w:after="0" w:line="360" w:lineRule="auto"/>
+        <w:ind w:firstLine="720"/>
+        <w:jc w:val="both"/>
+        <w:rPr>
+          <w:rFonts w:ascii="Times New Roman" w:hAnsi="Times New Roman" w:cs="Times New Roman"/>
+          <w:sz w:val="24"/>
+          <w:szCs w:val="24"/>
+          <w:lang w:bidi="en-US"/>
+        </w:rPr>
+      </w:pPr>
+      <w:r>
+        <w:rPr>
+          <w:rFonts w:ascii="Times New Roman" w:hAnsi="Times New Roman" w:cs="Times New Roman"/>
+          <w:sz w:val="24"/>
+          <w:szCs w:val="24"/>
+          <w:lang w:bidi="en-US"/>
+        </w:rPr>
+        <w:t>where, E</w:t>
+      </w:r>
+      <w:r>
+        <w:rPr>
+          <w:rFonts w:ascii="Times New Roman" w:hAnsi="Times New Roman" w:cs="Times New Roman"/>
+          <w:sz w:val="24"/>
+          <w:szCs w:val="24"/>
+          <w:vertAlign w:val="subscript"/>
+          <w:lang w:bidi="en-US"/>
+        </w:rPr>
+        <w:t>n</w:t>
+      </w:r>
+      <w:r>
+        <w:rPr>
+          <w:rFonts w:ascii="Times New Roman" w:hAnsi="Times New Roman" w:cs="Times New Roman"/>
+          <w:sz w:val="24"/>
+          <w:szCs w:val="24"/>
+          <w:lang w:bidi="en-US"/>
+        </w:rPr>
+        <w:t>(r) is the average energy and r is the current round of operation. Average energy of advance nodes can be calculated as:</w:t>
+      </w:r>
+    </w:p>
+    <w:p>
+      <w:pPr>
+        <w:spacing w:after="0" w:line="360" w:lineRule="auto"/>
+        <w:jc w:val="both"/>
+        <w:rPr>
+          <w:rFonts w:ascii="Times New Roman" w:hAnsi="Times New Roman" w:cs="Times New Roman"/>
+          <w:sz w:val="24"/>
+          <w:szCs w:val="24"/>
+          <w:lang w:val="en-US" w:bidi="en-US"/>
+        </w:rPr>
+      </w:pPr>
+      <m:oMathPara>
+        <m:oMathParaPr>
+          <m:jc m:val="center"/>
+        </m:oMathParaPr>
+        <m:oMath>
+          <m:sSub>
+            <m:sSubPr>
+              <m:ctrlPr>
+                <w:rPr>
+                  <w:rFonts w:ascii="Cambria Math" w:hAnsi="Cambria Math" w:cs="Times New Roman"/>
+                  <w:i/>
+                  <w:sz w:val="24"/>
+                  <w:szCs w:val="24"/>
+                  <w:lang w:val="en-US" w:bidi="en-US"/>
+                </w:rPr>
+              </m:ctrlPr>
+            </m:sSubPr>
+            <m:e>
+              <m:r>
+                <w:rPr>
+                  <w:rFonts w:ascii="Cambria Math" w:hAnsi="Cambria Math" w:cs="Times New Roman"/>
+                  <w:sz w:val="24"/>
+                  <w:szCs w:val="24"/>
+                  <w:lang w:val="en-US" w:bidi="en-US"/>
+                </w:rPr>
+                <m:t>E</m:t>
+              </m:r>
+            </m:e>
+            <m:sub>
+              <m:r>
+                <w:rPr>
+                  <w:rFonts w:ascii="Cambria Math" w:hAnsi="Cambria Math" w:cs="Times New Roman"/>
+                  <w:sz w:val="24"/>
+                  <w:szCs w:val="24"/>
+                  <w:lang w:val="en-US" w:bidi="en-US"/>
+                </w:rPr>
+                <m:t>a</m:t>
+              </m:r>
+            </m:sub>
+          </m:sSub>
+          <m:r>
+            <w:rPr>
+              <w:rFonts w:ascii="Cambria Math" w:hAnsi="Cambria Math" w:cs="Times New Roman"/>
+              <w:sz w:val="24"/>
+              <w:szCs w:val="24"/>
+              <w:lang w:val="en-US" w:bidi="en-US"/>
+            </w:rPr>
+            <m:t>(r)=</m:t>
+          </m:r>
+          <m:f>
+            <m:fPr>
+              <m:ctrlPr>
+                <w:rPr>
+                  <w:rFonts w:ascii="Cambria Math" w:hAnsi="Cambria Math" w:cs="Times New Roman"/>
+                  <w:i/>
+                  <w:sz w:val="24"/>
+                  <w:szCs w:val="24"/>
+                  <w:lang w:val="en-US" w:bidi="en-US"/>
+                </w:rPr>
+              </m:ctrlPr>
+            </m:fPr>
+            <m:num>
+              <m:r>
+                <w:rPr>
+                  <w:rFonts w:ascii="Cambria Math" w:hAnsi="Cambria Math" w:cs="Times New Roman"/>
+                  <w:sz w:val="24"/>
+                  <w:szCs w:val="24"/>
+                  <w:lang w:val="en-US" w:bidi="en-US"/>
+                </w:rPr>
+                <m:t>1</m:t>
+              </m:r>
+            </m:num>
+            <m:den>
+              <m:sSub>
+                <m:sSubPr>
+                  <m:ctrlPr>
+                    <w:rPr>
+                      <w:rFonts w:ascii="Cambria Math" w:hAnsi="Cambria Math" w:cs="Times New Roman"/>
+                      <w:i/>
+                      <w:sz w:val="24"/>
+                      <w:szCs w:val="24"/>
+                      <w:lang w:val="en-US" w:bidi="en-US"/>
+                    </w:rPr>
+                  </m:ctrlPr>
+                </m:sSubPr>
+                <m:e>
+                  <m:r>
+                    <w:rPr>
+                      <w:rFonts w:ascii="Cambria Math" w:hAnsi="Cambria Math" w:cs="Times New Roman"/>
+                      <w:sz w:val="24"/>
+                      <w:szCs w:val="24"/>
+                      <w:lang w:val="en-US" w:bidi="en-US"/>
+                    </w:rPr>
+                    <m:t>N</m:t>
+                  </m:r>
+                </m:e>
+                <m:sub>
+                  <m:r>
+                    <w:rPr>
+                      <w:rFonts w:ascii="Cambria Math" w:hAnsi="Cambria Math" w:cs="Times New Roman"/>
+                      <w:sz w:val="24"/>
+                      <w:szCs w:val="24"/>
+                      <w:lang w:val="en-US" w:bidi="en-US"/>
+                    </w:rPr>
+                    <m:t>a</m:t>
+                  </m:r>
+                </m:sub>
+              </m:sSub>
+            </m:den>
+          </m:f>
+          <m:nary>
+            <m:naryPr>
+              <m:chr m:val="∑"/>
+              <m:limLoc m:val="undOvr"/>
+              <m:ctrlPr>
+                <w:rPr>
+                  <w:rFonts w:ascii="Cambria Math" w:hAnsi="Cambria Math" w:cs="Times New Roman"/>
+                  <w:i/>
+                  <w:sz w:val="24"/>
+                  <w:szCs w:val="24"/>
+                  <w:lang w:val="en-US" w:bidi="en-US"/>
+                </w:rPr>
+              </m:ctrlPr>
+            </m:naryPr>
+            <m:sub>
+              <m:r>
+                <w:rPr>
+                  <w:rFonts w:ascii="Cambria Math" w:hAnsi="Cambria Math" w:cs="Times New Roman"/>
+                  <w:sz w:val="24"/>
+                  <w:szCs w:val="24"/>
+                  <w:lang w:val="en-US" w:bidi="en-US"/>
+                </w:rPr>
+                <m:t>i=1</m:t>
+              </m:r>
+            </m:sub>
+            <m:sup>
+              <m:sSub>
+                <m:sSubPr>
+                  <m:ctrlPr>
+                    <w:rPr>
+                      <w:rFonts w:ascii="Cambria Math" w:hAnsi="Cambria Math" w:cs="Times New Roman"/>
+                      <w:i/>
+                      <w:sz w:val="24"/>
+                      <w:szCs w:val="24"/>
+                      <w:lang w:val="en-US" w:bidi="en-US"/>
+                    </w:rPr>
+                  </m:ctrlPr>
+                </m:sSubPr>
+                <m:e>
+                  <m:r>
+                    <w:rPr>
+                      <w:rFonts w:ascii="Cambria Math" w:hAnsi="Cambria Math" w:cs="Times New Roman"/>
+                      <w:sz w:val="24"/>
+                      <w:szCs w:val="24"/>
+                      <w:lang w:val="en-US" w:bidi="en-US"/>
+                    </w:rPr>
+                    <m:t>N</m:t>
+                  </m:r>
+                </m:e>
+                <m:sub>
+                  <m:r>
+                    <w:rPr>
+                      <w:rFonts w:ascii="Cambria Math" w:hAnsi="Cambria Math" w:cs="Times New Roman"/>
+                      <w:sz w:val="24"/>
+                      <w:szCs w:val="24"/>
+                      <w:lang w:val="en-US" w:bidi="en-US"/>
+                    </w:rPr>
+                    <m:t>a</m:t>
+                  </m:r>
+                </m:sub>
+              </m:sSub>
+            </m:sup>
+            <m:e>
+              <m:sSub>
+                <m:sSubPr>
+                  <m:ctrlPr>
+                    <w:rPr>
+                      <w:rFonts w:ascii="Cambria Math" w:hAnsi="Cambria Math" w:cs="Times New Roman"/>
+                      <w:i/>
+                      <w:sz w:val="24"/>
+                      <w:szCs w:val="24"/>
+                      <w:lang w:val="en-US" w:bidi="en-US"/>
+                    </w:rPr>
+                  </m:ctrlPr>
+                </m:sSubPr>
+                <m:e>
+                  <m:r>
+                    <w:rPr>
+                      <w:rFonts w:ascii="Cambria Math" w:hAnsi="Cambria Math" w:cs="Times New Roman"/>
+                      <w:sz w:val="24"/>
+                      <w:szCs w:val="24"/>
+                      <w:lang w:val="en-US" w:bidi="en-US"/>
+                    </w:rPr>
+                    <m:t>E</m:t>
+                  </m:r>
+                </m:e>
+                <m:sub>
+                  <m:d>
+                    <m:dPr>
+                      <m:ctrlPr>
+                        <w:rPr>
+                          <w:rFonts w:ascii="Cambria Math" w:hAnsi="Cambria Math" w:cs="Times New Roman"/>
+                          <w:i/>
+                          <w:sz w:val="24"/>
+                          <w:szCs w:val="24"/>
+                          <w:lang w:val="en-US" w:bidi="en-US"/>
+                        </w:rPr>
+                      </m:ctrlPr>
+                    </m:dPr>
+                    <m:e>
+                      <m:r>
+                        <w:rPr>
+                          <w:rFonts w:ascii="Cambria Math" w:hAnsi="Cambria Math" w:cs="Times New Roman"/>
+                          <w:sz w:val="24"/>
+                          <w:szCs w:val="24"/>
+                          <w:lang w:val="en-US" w:bidi="en-US"/>
+                        </w:rPr>
+                        <m:t>ai</m:t>
+                      </m:r>
+                    </m:e>
+                  </m:d>
+                </m:sub>
+              </m:sSub>
+              <m:r>
+                <w:rPr>
+                  <w:rFonts w:ascii="Cambria Math" w:hAnsi="Cambria Math" w:cs="Times New Roman"/>
+                  <w:sz w:val="24"/>
+                  <w:szCs w:val="24"/>
+                  <w:lang w:val="en-US" w:bidi="en-US"/>
+                </w:rPr>
+                <m:t>(r)</m:t>
+              </m:r>
+            </m:e>
+          </m:nary>
+        </m:oMath>
+      </m:oMathPara>
+    </w:p>
+    <w:p>
+      <w:pPr>
+        <w:spacing w:after="0" w:line="360" w:lineRule="auto"/>
+        <w:jc w:val="both"/>
+        <w:rPr>
+          <w:rFonts w:ascii="Times New Roman" w:hAnsi="Times New Roman" w:cs="Times New Roman"/>
+          <w:sz w:val="24"/>
+          <w:szCs w:val="24"/>
+          <w:lang w:bidi="en-US"/>
+        </w:rPr>
+      </w:pPr>
+      <w:r>
+        <w:rPr>
+          <w:rFonts w:ascii="Times New Roman" w:hAnsi="Times New Roman" w:cs="Times New Roman"/>
+          <w:sz w:val="24"/>
+          <w:szCs w:val="24"/>
+          <w:lang w:bidi="en-US"/>
+        </w:rPr>
+        <w:t>Super nodes are scattered in HER and their average energy will be:</w:t>
+      </w:r>
+    </w:p>
+    <w:p>
+      <w:pPr>
+        <w:spacing w:after="0" w:line="360" w:lineRule="auto"/>
+        <w:jc w:val="both"/>
+        <w:rPr>
+          <w:rFonts w:ascii="Times New Roman" w:hAnsi="Times New Roman" w:cs="Times New Roman"/>
+          <w:sz w:val="24"/>
+          <w:szCs w:val="24"/>
+          <w:lang w:val="en-US" w:bidi="en-US"/>
+        </w:rPr>
+      </w:pPr>
+      <m:oMathPara>
+        <m:oMathParaPr>
+          <m:jc m:val="center"/>
+        </m:oMathParaPr>
+        <m:oMath>
+          <m:sSub>
+            <m:sSubPr>
+              <m:ctrlPr>
+                <w:rPr>
+                  <w:rFonts w:ascii="Cambria Math" w:hAnsi="Cambria Math" w:cs="Times New Roman"/>
+                  <w:i/>
+                  <w:sz w:val="24"/>
+                  <w:szCs w:val="24"/>
+                  <w:lang w:val="en-US" w:bidi="en-US"/>
+                </w:rPr>
+              </m:ctrlPr>
+            </m:sSubPr>
+            <m:e>
+              <m:r>
+                <w:rPr>
+                  <w:rFonts w:ascii="Cambria Math" w:hAnsi="Cambria Math" w:cs="Times New Roman"/>
+                  <w:sz w:val="24"/>
+                  <w:szCs w:val="24"/>
+                  <w:lang w:val="en-US" w:bidi="en-US"/>
+                </w:rPr>
+                <m:t>E</m:t>
+              </m:r>
+            </m:e>
+            <m:sub>
+              <m:r>
+                <w:rPr>
+                  <w:rFonts w:ascii="Cambria Math" w:hAnsi="Cambria Math" w:cs="Times New Roman"/>
+                  <w:sz w:val="24"/>
+                  <w:szCs w:val="24"/>
+                  <w:lang w:val="en-US" w:bidi="en-US"/>
+                </w:rPr>
+                <m:t>s</m:t>
+              </m:r>
+            </m:sub>
+          </m:sSub>
+          <m:r>
+            <w:rPr>
+              <w:rFonts w:ascii="Cambria Math" w:hAnsi="Cambria Math" w:cs="Times New Roman"/>
+              <w:sz w:val="24"/>
+              <w:szCs w:val="24"/>
+              <w:lang w:val="en-US" w:bidi="en-US"/>
+            </w:rPr>
+            <m:t>(r)=</m:t>
+          </m:r>
+          <m:f>
+            <m:fPr>
+              <m:ctrlPr>
+                <w:rPr>
+                  <w:rFonts w:ascii="Cambria Math" w:hAnsi="Cambria Math" w:cs="Times New Roman"/>
+                  <w:i/>
+                  <w:sz w:val="24"/>
+                  <w:szCs w:val="24"/>
+                  <w:lang w:val="en-US" w:bidi="en-US"/>
+                </w:rPr>
+              </m:ctrlPr>
+            </m:fPr>
+            <m:num>
+              <m:r>
+                <w:rPr>
+                  <w:rFonts w:ascii="Cambria Math" w:hAnsi="Cambria Math" w:cs="Times New Roman"/>
+                  <w:sz w:val="24"/>
+                  <w:szCs w:val="24"/>
+                  <w:lang w:val="en-US" w:bidi="en-US"/>
+                </w:rPr>
+                <m:t>1</m:t>
+              </m:r>
+            </m:num>
+            <m:den>
+              <m:sSub>
+                <m:sSubPr>
+                  <m:ctrlPr>
+                    <w:rPr>
+                      <w:rFonts w:ascii="Cambria Math" w:hAnsi="Cambria Math" w:cs="Times New Roman"/>
+                      <w:i/>
+                      <w:sz w:val="24"/>
+                      <w:szCs w:val="24"/>
+                      <w:lang w:val="en-US" w:bidi="en-US"/>
+                    </w:rPr>
+                  </m:ctrlPr>
+                </m:sSubPr>
+                <m:e>
+                  <m:r>
+                    <w:rPr>
+                      <w:rFonts w:ascii="Cambria Math" w:hAnsi="Cambria Math" w:cs="Times New Roman"/>
+                      <w:sz w:val="24"/>
+                      <w:szCs w:val="24"/>
+                      <w:lang w:val="en-US" w:bidi="en-US"/>
+                    </w:rPr>
+                    <m:t>N</m:t>
+                  </m:r>
+                </m:e>
+                <m:sub>
+                  <m:r>
+                    <w:rPr>
+                      <w:rFonts w:ascii="Cambria Math" w:hAnsi="Cambria Math" w:cs="Times New Roman"/>
+                      <w:sz w:val="24"/>
+                      <w:szCs w:val="24"/>
+                      <w:lang w:val="en-US" w:bidi="en-US"/>
+                    </w:rPr>
+                    <m:t>s</m:t>
+                  </m:r>
+                </m:sub>
+              </m:sSub>
+            </m:den>
+          </m:f>
+          <m:nary>
+            <m:naryPr>
+              <m:chr m:val="∑"/>
+              <m:limLoc m:val="undOvr"/>
+              <m:ctrlPr>
+                <w:rPr>
+                  <w:rFonts w:ascii="Cambria Math" w:hAnsi="Cambria Math" w:cs="Times New Roman"/>
+                  <w:i/>
+                  <w:sz w:val="24"/>
+                  <w:szCs w:val="24"/>
+                  <w:lang w:val="en-US" w:bidi="en-US"/>
+                </w:rPr>
+              </m:ctrlPr>
+            </m:naryPr>
+            <m:sub>
+              <m:r>
+                <w:rPr>
+                  <w:rFonts w:ascii="Cambria Math" w:hAnsi="Cambria Math" w:cs="Times New Roman"/>
+                  <w:sz w:val="24"/>
+                  <w:szCs w:val="24"/>
+                  <w:lang w:val="en-US" w:bidi="en-US"/>
+                </w:rPr>
+                <m:t>i=1</m:t>
+              </m:r>
+            </m:sub>
+            <m:sup>
+              <m:sSub>
+                <m:sSubPr>
+                  <m:ctrlPr>
+                    <w:rPr>
+                      <w:rFonts w:ascii="Cambria Math" w:hAnsi="Cambria Math" w:cs="Times New Roman"/>
+                      <w:i/>
+                      <w:sz w:val="24"/>
+                      <w:szCs w:val="24"/>
+                      <w:lang w:val="en-US" w:bidi="en-US"/>
+                    </w:rPr>
+                  </m:ctrlPr>
+                </m:sSubPr>
+                <m:e>
+                  <m:r>
+                    <w:rPr>
+                      <w:rFonts w:ascii="Cambria Math" w:hAnsi="Cambria Math" w:cs="Times New Roman"/>
+                      <w:sz w:val="24"/>
+                      <w:szCs w:val="24"/>
+                      <w:lang w:val="en-US" w:bidi="en-US"/>
+                    </w:rPr>
+                    <m:t>N</m:t>
+                  </m:r>
+                </m:e>
+                <m:sub>
+                  <m:r>
+                    <w:rPr>
+                      <w:rFonts w:ascii="Cambria Math" w:hAnsi="Cambria Math" w:cs="Times New Roman"/>
+                      <w:sz w:val="24"/>
+                      <w:szCs w:val="24"/>
+                      <w:lang w:val="en-US" w:bidi="en-US"/>
+                    </w:rPr>
+                    <m:t>s</m:t>
+                  </m:r>
+                </m:sub>
+              </m:sSub>
+            </m:sup>
+            <m:e>
+              <m:sSub>
+                <m:sSubPr>
+                  <m:ctrlPr>
+                    <w:rPr>
+                      <w:rFonts w:ascii="Cambria Math" w:hAnsi="Cambria Math" w:cs="Times New Roman"/>
+                      <w:i/>
+                      <w:sz w:val="24"/>
+                      <w:szCs w:val="24"/>
+                      <w:lang w:val="en-US" w:bidi="en-US"/>
+                    </w:rPr>
+                  </m:ctrlPr>
+                </m:sSubPr>
+                <m:e>
+                  <m:r>
+                    <w:rPr>
+                      <w:rFonts w:ascii="Cambria Math" w:hAnsi="Cambria Math" w:cs="Times New Roman"/>
+                      <w:sz w:val="24"/>
+                      <w:szCs w:val="24"/>
+                      <w:lang w:val="en-US" w:bidi="en-US"/>
+                    </w:rPr>
+                    <m:t>E</m:t>
+                  </m:r>
+                </m:e>
+                <m:sub>
+                  <m:d>
+                    <m:dPr>
+                      <m:ctrlPr>
+                        <w:rPr>
+                          <w:rFonts w:ascii="Cambria Math" w:hAnsi="Cambria Math" w:cs="Times New Roman"/>
+                          <w:i/>
+                          <w:sz w:val="24"/>
+                          <w:szCs w:val="24"/>
+                          <w:lang w:val="en-US" w:bidi="en-US"/>
+                        </w:rPr>
+                      </m:ctrlPr>
+                    </m:dPr>
+                    <m:e>
+                      <m:r>
+                        <w:rPr>
+                          <w:rFonts w:ascii="Cambria Math" w:hAnsi="Cambria Math" w:cs="Times New Roman"/>
+                          <w:sz w:val="24"/>
+                          <w:szCs w:val="24"/>
+                          <w:lang w:val="en-US" w:bidi="en-US"/>
+                        </w:rPr>
+                        <m:t>si</m:t>
+                      </m:r>
+                    </m:e>
+                  </m:d>
+                </m:sub>
+              </m:sSub>
+              <m:r>
+                <w:rPr>
+                  <w:rFonts w:ascii="Cambria Math" w:hAnsi="Cambria Math" w:cs="Times New Roman"/>
+                  <w:sz w:val="24"/>
+                  <w:szCs w:val="24"/>
+                  <w:lang w:val="en-US" w:bidi="en-US"/>
+                </w:rPr>
+                <m:t>(r)</m:t>
+              </m:r>
+            </m:e>
+          </m:nary>
+        </m:oMath>
+      </m:oMathPara>
+    </w:p>
+    <w:p>
+      <w:pPr>
+        <w:spacing w:after="0" w:line="360" w:lineRule="auto"/>
+        <w:ind w:firstLine="720"/>
+        <w:jc w:val="both"/>
+        <w:rPr>
+          <w:rFonts w:ascii="Times New Roman" w:hAnsi="Times New Roman" w:cs="Times New Roman"/>
+          <w:sz w:val="24"/>
+          <w:szCs w:val="24"/>
+          <w:lang w:bidi="en-US"/>
+        </w:rPr>
+      </w:pPr>
+      <w:r>
+        <w:rPr>
+          <w:rFonts w:ascii="Times New Roman" w:hAnsi="Times New Roman" w:cs="Times New Roman"/>
+          <w:sz w:val="24"/>
+          <w:szCs w:val="24"/>
+          <w:lang w:bidi="en-US"/>
+        </w:rPr>
+        <w:t>Overall N(</w:t>
+      </w:r>
+      <m:oMath>
+        <m:r>
+          <w:rPr>
+            <w:rFonts w:ascii="Cambria Math" w:hAnsi="Cambria Math" w:cs="Times New Roman"/>
+            <w:sz w:val="24"/>
+            <w:szCs w:val="24"/>
+            <w:lang w:bidi="en-US"/>
+          </w:rPr>
+          <m:t xml:space="preserve">1 </m:t>
+        </m:r>
+        <m:r>
+          <w:rPr>
+            <w:rFonts w:ascii="Cambria Math" w:hAnsi="Cambria Math" w:cs="Times New Roman" w:hint="eastAsia"/>
+            <w:sz w:val="24"/>
+            <w:szCs w:val="24"/>
+            <w:lang w:bidi="en-US"/>
+          </w:rPr>
+          <m:t>≤</m:t>
+        </m:r>
+        <m:r>
+          <w:rPr>
+            <w:rFonts w:ascii="Cambria Math" w:hAnsi="Cambria Math" w:cs="Times New Roman"/>
+            <w:sz w:val="24"/>
+            <w:szCs w:val="24"/>
+            <w:lang w:bidi="en-US"/>
+          </w:rPr>
+          <m:t xml:space="preserve"> i </m:t>
+        </m:r>
+        <m:r>
+          <w:rPr>
+            <w:rFonts w:ascii="Cambria Math" w:hAnsi="Cambria Math" w:cs="Times New Roman" w:hint="eastAsia"/>
+            <w:sz w:val="24"/>
+            <w:szCs w:val="24"/>
+            <w:lang w:bidi="en-US"/>
+          </w:rPr>
+          <m:t>≤</m:t>
+        </m:r>
+        <m:r>
+          <w:rPr>
+            <w:rFonts w:ascii="Cambria Math" w:hAnsi="Cambria Math" w:cs="Times New Roman"/>
+            <w:sz w:val="24"/>
+            <w:szCs w:val="24"/>
+            <w:lang w:bidi="en-US"/>
+          </w:rPr>
+          <m:t xml:space="preserve"> N</m:t>
+        </m:r>
+      </m:oMath>
+      <w:r>
+        <w:rPr>
+          <w:rFonts w:ascii="Times New Roman" w:hAnsi="Times New Roman" w:cs="Times New Roman"/>
+          <w:sz w:val="24"/>
+          <w:szCs w:val="24"/>
+          <w:lang w:bidi="en-US"/>
+        </w:rPr>
+        <w:t>) nodes are in the system and practically every node has different residual energy. BS central algorithm compares the remaining energy of each node with the corresponding region’s average energy. Expected Cluster Heads (ECHs) are selected from nodes that have higher or equal energy to average energies (</w:t>
+      </w:r>
+      <m:oMath>
+        <m:sSub>
+          <m:sSubPr>
+            <m:ctrlPr>
+              <w:rPr>
+                <w:rFonts w:ascii="Cambria Math" w:hAnsi="Cambria Math" w:cs="Times New Roman"/>
+                <w:i/>
+                <w:sz w:val="24"/>
+                <w:szCs w:val="24"/>
+                <w:lang w:bidi="en-US"/>
+              </w:rPr>
+            </m:ctrlPr>
+          </m:sSubPr>
+          <m:e>
+            <m:r>
+              <w:rPr>
+                <w:rFonts w:ascii="Cambria Math" w:hAnsi="Cambria Math" w:cs="Times New Roman"/>
+                <w:sz w:val="24"/>
+                <w:szCs w:val="24"/>
+                <w:lang w:bidi="en-US"/>
+              </w:rPr>
+              <m:t>E</m:t>
+            </m:r>
+          </m:e>
+          <m:sub>
+            <m:r>
+              <w:rPr>
+                <w:rFonts w:ascii="Cambria Math" w:hAnsi="Cambria Math" w:cs="Times New Roman"/>
+                <w:sz w:val="24"/>
+                <w:szCs w:val="24"/>
+                <w:lang w:bidi="en-US"/>
+              </w:rPr>
+              <m:t>i</m:t>
+            </m:r>
+          </m:sub>
+        </m:sSub>
+        <m:r>
+          <w:rPr>
+            <w:rFonts w:ascii="Cambria Math" w:hAnsi="Cambria Math" w:cs="Times New Roman"/>
+            <w:sz w:val="24"/>
+            <w:szCs w:val="24"/>
+            <w:lang w:bidi="en-US"/>
+          </w:rPr>
+          <m:t xml:space="preserve"> </m:t>
+        </m:r>
+        <m:r>
+          <w:rPr>
+            <w:rFonts w:ascii="Cambria Math" w:hAnsi="Cambria Math" w:cs="Times New Roman" w:hint="eastAsia"/>
+            <w:sz w:val="24"/>
+            <w:szCs w:val="24"/>
+            <w:lang w:bidi="en-US"/>
+          </w:rPr>
+          <m:t>≥</m:t>
+        </m:r>
+        <m:r>
+          <w:rPr>
+            <w:rFonts w:ascii="Cambria Math" w:hAnsi="Cambria Math" w:cs="Times New Roman"/>
+            <w:sz w:val="24"/>
+            <w:szCs w:val="24"/>
+            <w:lang w:bidi="en-US"/>
+          </w:rPr>
+          <m:t xml:space="preserve"> Average Energy</m:t>
+        </m:r>
+      </m:oMath>
+      <w:r>
+        <w:rPr>
+          <w:rFonts w:ascii="Times New Roman" w:hAnsi="Times New Roman" w:cs="Times New Roman"/>
+          <w:sz w:val="24"/>
+          <w:szCs w:val="24"/>
+          <w:lang w:bidi="en-US"/>
+        </w:rPr>
+        <w:t>). ECHs (</w:t>
+      </w:r>
+      <m:oMath>
+        <m:r>
+          <w:rPr>
+            <w:rFonts w:ascii="Cambria Math" w:hAnsi="Cambria Math" w:cs="Times New Roman"/>
+            <w:sz w:val="24"/>
+            <w:szCs w:val="24"/>
+            <w:lang w:bidi="en-US"/>
+          </w:rPr>
+          <m:t xml:space="preserve">1 </m:t>
+        </m:r>
+        <m:r>
+          <w:rPr>
+            <w:rFonts w:ascii="Cambria Math" w:hAnsi="Cambria Math" w:cs="Times New Roman" w:hint="eastAsia"/>
+            <w:sz w:val="24"/>
+            <w:szCs w:val="24"/>
+            <w:lang w:bidi="en-US"/>
+          </w:rPr>
+          <m:t>≤</m:t>
+        </m:r>
+        <m:r>
+          <w:rPr>
+            <w:rFonts w:ascii="Cambria Math" w:hAnsi="Cambria Math" w:cs="Times New Roman"/>
+            <w:sz w:val="24"/>
+            <w:szCs w:val="24"/>
+            <w:lang w:bidi="en-US"/>
+          </w:rPr>
+          <m:t xml:space="preserve"> j </m:t>
+        </m:r>
+        <m:r>
+          <w:rPr>
+            <w:rFonts w:ascii="Cambria Math" w:hAnsi="Cambria Math" w:cs="Times New Roman" w:hint="eastAsia"/>
+            <w:sz w:val="24"/>
+            <w:szCs w:val="24"/>
+            <w:lang w:bidi="en-US"/>
+          </w:rPr>
+          <m:t>≤</m:t>
+        </m:r>
+        <m:r>
+          <w:rPr>
+            <w:rFonts w:ascii="Cambria Math" w:hAnsi="Cambria Math" w:cs="Times New Roman"/>
+            <w:sz w:val="24"/>
+            <w:szCs w:val="24"/>
+            <w:lang w:bidi="en-US"/>
+          </w:rPr>
+          <m:t xml:space="preserve"> ECHs</m:t>
+        </m:r>
+      </m:oMath>
+      <w:r>
+        <w:rPr>
+          <w:rFonts w:ascii="Times New Roman" w:hAnsi="Times New Roman" w:cs="Times New Roman"/>
+          <w:sz w:val="24"/>
+          <w:szCs w:val="24"/>
+          <w:lang w:bidi="en-US"/>
+        </w:rPr>
+        <w:t>) are again examined by BS, as BS has to select only a desired percentage (</w:t>
+      </w:r>
+      <w:r>
+        <w:rPr>
+          <w:rFonts w:ascii="Times New Roman" w:hAnsi="Times New Roman" w:cs="Times New Roman"/>
+          <w:i/>
+          <w:iCs/>
+          <w:sz w:val="24"/>
+          <w:szCs w:val="24"/>
+          <w:lang w:bidi="en-US"/>
+        </w:rPr>
+        <w:t>P</w:t>
+      </w:r>
+      <w:r>
+        <w:rPr>
+          <w:rFonts w:ascii="Times New Roman" w:hAnsi="Times New Roman" w:cs="Times New Roman"/>
+          <w:sz w:val="24"/>
+          <w:szCs w:val="24"/>
+          <w:lang w:bidi="en-US"/>
+        </w:rPr>
+        <w:t>) in every round. The required number of cluster-heads will be:</w:t>
+      </w:r>
+    </w:p>
+    <w:p>
+      <w:pPr>
+        <w:spacing w:line="360" w:lineRule="auto"/>
+        <w:jc w:val="both"/>
+        <w:rPr>
+          <w:rFonts w:ascii="Times New Roman" w:hAnsi="Times New Roman" w:cs="Times New Roman"/>
+          <w:sz w:val="24"/>
+          <w:szCs w:val="24"/>
+          <w:lang w:bidi="en-US"/>
+        </w:rPr>
+      </w:pPr>
+      <m:oMathPara>
+        <m:oMathParaPr>
+          <m:jc m:val="center"/>
+        </m:oMathParaPr>
+        <m:oMath>
+          <m:r>
+            <w:rPr>
+              <w:rFonts w:ascii="Cambria Math" w:hAnsi="Cambria Math" w:cs="Times New Roman"/>
+              <w:sz w:val="24"/>
+              <w:szCs w:val="24"/>
+              <w:lang w:bidi="en-US"/>
+            </w:rPr>
+            <m:t>CHs = N × P</m:t>
+          </m:r>
+        </m:oMath>
+      </m:oMathPara>
+    </w:p>
+    <w:p>
+      <w:pPr>
+        <w:spacing w:after="0" w:line="360" w:lineRule="auto"/>
+        <w:ind w:firstLine="720"/>
+        <w:jc w:val="both"/>
+        <w:rPr>
+          <w:rFonts w:ascii="Times New Roman" w:hAnsi="Times New Roman" w:cs="Times New Roman"/>
+          <w:sz w:val="24"/>
+          <w:szCs w:val="24"/>
+          <w:lang w:bidi="en-US"/>
+        </w:rPr>
+      </w:pPr>
+      <w:r>
+        <w:rPr>
+          <w:rFonts w:ascii="Times New Roman" w:hAnsi="Times New Roman" w:cs="Times New Roman"/>
+          <w:sz w:val="24"/>
+          <w:szCs w:val="24"/>
+          <w:lang w:bidi="en-US"/>
+        </w:rPr>
+        <w:lastRenderedPageBreak/>
+        <w:t xml:space="preserve">The BS only selects </w:t>
+      </w:r>
+      <m:oMath>
+        <m:r>
+          <w:rPr>
+            <w:rFonts w:ascii="Cambria Math" w:hAnsi="Cambria Math" w:cs="Times New Roman"/>
+            <w:sz w:val="24"/>
+            <w:szCs w:val="24"/>
+            <w:lang w:bidi="en-US"/>
+          </w:rPr>
+          <m:t>AliveNodes</m:t>
+        </m:r>
+        <m:r>
+          <w:rPr>
+            <w:rFonts w:ascii="Cambria Math" w:hAnsi="Cambria Math" w:cs="Times New Roman" w:hint="eastAsia"/>
+            <w:sz w:val="24"/>
+            <w:szCs w:val="24"/>
+            <w:lang w:bidi="en-US"/>
+          </w:rPr>
+          <m:t>×</m:t>
+        </m:r>
+        <m:r>
+          <w:rPr>
+            <w:rFonts w:ascii="Cambria Math" w:hAnsi="Cambria Math" w:cs="Times New Roman"/>
+            <w:sz w:val="24"/>
+            <w:szCs w:val="24"/>
+            <w:lang w:bidi="en-US"/>
+          </w:rPr>
+          <m:t>P</m:t>
+        </m:r>
+      </m:oMath>
+      <w:r>
+        <w:rPr>
+          <w:rFonts w:ascii="Times New Roman" w:hAnsi="Times New Roman" w:cs="Times New Roman"/>
+          <w:i/>
+          <w:iCs/>
+          <w:sz w:val="24"/>
+          <w:szCs w:val="24"/>
+          <w:lang w:bidi="en-US"/>
+        </w:rPr>
+        <w:t xml:space="preserve"> </w:t>
+      </w:r>
+      <w:r>
+        <w:rPr>
+          <w:rFonts w:ascii="Times New Roman" w:hAnsi="Times New Roman" w:cs="Times New Roman"/>
+          <w:sz w:val="24"/>
+          <w:szCs w:val="24"/>
+          <w:lang w:bidi="en-US"/>
+        </w:rPr>
+        <w:t>most suitable cluster heads. ECHs with highest residual energy and minimum distance to Base Station have the better chance for final selection. Minimum distance to nodes is calculated by Base Station as:</w:t>
+      </w:r>
+    </w:p>
+    <w:p>
+      <w:pPr>
+        <w:spacing w:line="360" w:lineRule="auto"/>
+        <w:jc w:val="both"/>
+        <w:rPr>
+          <w:rFonts w:ascii="Times New Roman" w:hAnsi="Times New Roman" w:cs="Times New Roman"/>
+          <w:sz w:val="24"/>
+          <w:szCs w:val="24"/>
+          <w:lang w:bidi="en-US"/>
+        </w:rPr>
+      </w:pPr>
+      <m:oMathPara>
+        <m:oMath>
+          <m:sSub>
+            <m:sSubPr>
+              <m:ctrlPr>
+                <w:rPr>
+                  <w:rFonts w:ascii="Cambria Math" w:hAnsi="Cambria Math" w:cs="Times New Roman"/>
+                  <w:i/>
+                  <w:sz w:val="24"/>
+                  <w:szCs w:val="24"/>
+                  <w:lang w:bidi="en-US"/>
+                </w:rPr>
+              </m:ctrlPr>
+            </m:sSubPr>
+            <m:e>
+              <m:r>
+                <w:rPr>
+                  <w:rFonts w:ascii="Cambria Math" w:hAnsi="Cambria Math" w:cs="Times New Roman"/>
+                  <w:sz w:val="24"/>
+                  <w:szCs w:val="24"/>
+                  <w:lang w:bidi="en-US"/>
+                </w:rPr>
+                <m:t>Min</m:t>
+              </m:r>
+            </m:e>
+            <m:sub>
+              <m:sSub>
+                <m:sSubPr>
+                  <m:ctrlPr>
+                    <w:rPr>
+                      <w:rFonts w:ascii="Cambria Math" w:hAnsi="Cambria Math" w:cs="Times New Roman"/>
+                      <w:i/>
+                      <w:sz w:val="24"/>
+                      <w:szCs w:val="24"/>
+                      <w:lang w:bidi="en-US"/>
+                    </w:rPr>
+                  </m:ctrlPr>
+                </m:sSubPr>
+                <m:e>
+                  <m:r>
+                    <w:rPr>
+                      <w:rFonts w:ascii="Cambria Math" w:hAnsi="Cambria Math" w:cs="Times New Roman"/>
+                      <w:sz w:val="24"/>
+                      <w:szCs w:val="24"/>
+                      <w:lang w:bidi="en-US"/>
+                    </w:rPr>
+                    <m:t>dist</m:t>
+                  </m:r>
+                </m:e>
+                <m:sub>
+                  <m:r>
+                    <w:rPr>
+                      <w:rFonts w:ascii="Cambria Math" w:hAnsi="Cambria Math" w:cs="Times New Roman"/>
+                      <w:sz w:val="24"/>
+                      <w:szCs w:val="24"/>
+                      <w:lang w:bidi="en-US"/>
+                    </w:rPr>
+                    <m:t>toBS</m:t>
+                  </m:r>
+                </m:sub>
+              </m:sSub>
+            </m:sub>
+          </m:sSub>
+          <m:r>
+            <w:rPr>
+              <w:rFonts w:ascii="Cambria Math" w:hAnsi="Cambria Math" w:cs="Times New Roman"/>
+              <w:sz w:val="24"/>
+              <w:szCs w:val="24"/>
+              <w:lang w:bidi="en-US"/>
+            </w:rPr>
+            <m:t xml:space="preserve"> =</m:t>
+          </m:r>
+          <m:rad>
+            <m:radPr>
+              <m:degHide m:val="on"/>
+              <m:ctrlPr>
+                <w:rPr>
+                  <w:rFonts w:ascii="Cambria Math" w:hAnsi="Cambria Math" w:cs="Times New Roman"/>
+                  <w:i/>
+                  <w:sz w:val="24"/>
+                  <w:szCs w:val="24"/>
+                  <w:lang w:bidi="en-US"/>
+                </w:rPr>
+              </m:ctrlPr>
+            </m:radPr>
+            <m:deg/>
+            <m:e>
+              <m:sSup>
+                <m:sSupPr>
+                  <m:ctrlPr>
+                    <w:rPr>
+                      <w:rFonts w:ascii="Cambria Math" w:hAnsi="Cambria Math" w:cs="Times New Roman"/>
+                      <w:i/>
+                      <w:sz w:val="24"/>
+                      <w:szCs w:val="24"/>
+                      <w:lang w:bidi="en-US"/>
+                    </w:rPr>
+                  </m:ctrlPr>
+                </m:sSupPr>
+                <m:e>
+                  <m:r>
+                    <w:rPr>
+                      <w:rFonts w:ascii="Cambria Math" w:hAnsi="Cambria Math" w:cs="Times New Roman"/>
+                      <w:sz w:val="24"/>
+                      <w:szCs w:val="24"/>
+                      <w:lang w:bidi="en-US"/>
+                    </w:rPr>
+                    <m:t>(X - xj)</m:t>
+                  </m:r>
+                </m:e>
+                <m:sup>
+                  <m:r>
+                    <w:rPr>
+                      <w:rFonts w:ascii="Cambria Math" w:hAnsi="Cambria Math" w:cs="Times New Roman"/>
+                      <w:sz w:val="24"/>
+                      <w:szCs w:val="24"/>
+                      <w:lang w:bidi="en-US"/>
+                    </w:rPr>
+                    <m:t>2</m:t>
+                  </m:r>
+                </m:sup>
+              </m:sSup>
+              <m:r>
+                <w:rPr>
+                  <w:rFonts w:ascii="Cambria Math" w:hAnsi="Cambria Math" w:cs="Times New Roman"/>
+                  <w:sz w:val="24"/>
+                  <w:szCs w:val="24"/>
+                  <w:lang w:bidi="en-US"/>
+                </w:rPr>
+                <m:t xml:space="preserve"> + </m:t>
+              </m:r>
+              <m:sSup>
+                <m:sSupPr>
+                  <m:ctrlPr>
+                    <w:rPr>
+                      <w:rFonts w:ascii="Cambria Math" w:hAnsi="Cambria Math" w:cs="Times New Roman"/>
+                      <w:i/>
+                      <w:sz w:val="24"/>
+                      <w:szCs w:val="24"/>
+                      <w:lang w:bidi="en-US"/>
+                    </w:rPr>
+                  </m:ctrlPr>
+                </m:sSupPr>
+                <m:e>
+                  <m:r>
+                    <w:rPr>
+                      <w:rFonts w:ascii="Cambria Math" w:hAnsi="Cambria Math" w:cs="Times New Roman"/>
+                      <w:sz w:val="24"/>
+                      <w:szCs w:val="24"/>
+                      <w:lang w:bidi="en-US"/>
+                    </w:rPr>
+                    <m:t>(Y - yj)</m:t>
+                  </m:r>
+                </m:e>
+                <m:sup>
+                  <m:r>
+                    <w:rPr>
+                      <w:rFonts w:ascii="Cambria Math" w:hAnsi="Cambria Math" w:cs="Times New Roman"/>
+                      <w:sz w:val="24"/>
+                      <w:szCs w:val="24"/>
+                      <w:lang w:bidi="en-US"/>
+                    </w:rPr>
+                    <m:t>2</m:t>
+                  </m:r>
+                </m:sup>
+              </m:sSup>
+            </m:e>
+          </m:rad>
+        </m:oMath>
+      </m:oMathPara>
+    </w:p>
+    <w:p>
+      <w:pPr>
+        <w:spacing w:after="0" w:line="360" w:lineRule="auto"/>
+        <w:ind w:firstLine="720"/>
+        <w:jc w:val="both"/>
+        <w:rPr>
+          <w:rFonts w:ascii="Times New Roman" w:hAnsi="Times New Roman" w:cs="Times New Roman"/>
+          <w:sz w:val="24"/>
+          <w:szCs w:val="24"/>
+          <w:lang w:val="en-US" w:bidi="en-US"/>
+        </w:rPr>
+      </w:pPr>
+      <w:r>
+        <w:rPr>
+          <w:rFonts w:ascii="Times New Roman" w:hAnsi="Times New Roman" w:cs="Times New Roman"/>
+          <w:sz w:val="24"/>
+          <w:szCs w:val="24"/>
+          <w:lang w:val="en-US" w:bidi="en-US"/>
+        </w:rPr>
+        <w:t xml:space="preserve">where </w:t>
+      </w:r>
+      <m:oMath>
+        <m:sSub>
+          <m:sSubPr>
+            <m:ctrlPr>
+              <w:rPr>
+                <w:rFonts w:ascii="Cambria Math" w:hAnsi="Cambria Math" w:cs="Times New Roman"/>
+                <w:i/>
+                <w:sz w:val="24"/>
+                <w:szCs w:val="24"/>
+                <w:lang w:bidi="en-US"/>
+              </w:rPr>
+            </m:ctrlPr>
+          </m:sSubPr>
+          <m:e>
+            <m:r>
+              <w:rPr>
+                <w:rFonts w:ascii="Cambria Math" w:hAnsi="Cambria Math" w:cs="Times New Roman"/>
+                <w:sz w:val="24"/>
+                <w:szCs w:val="24"/>
+                <w:lang w:bidi="en-US"/>
+              </w:rPr>
+              <m:t>Min</m:t>
+            </m:r>
+          </m:e>
+          <m:sub>
+            <m:sSub>
+              <m:sSubPr>
+                <m:ctrlPr>
+                  <w:rPr>
+                    <w:rFonts w:ascii="Cambria Math" w:hAnsi="Cambria Math" w:cs="Times New Roman"/>
+                    <w:i/>
+                    <w:sz w:val="24"/>
+                    <w:szCs w:val="24"/>
+                    <w:lang w:bidi="en-US"/>
+                  </w:rPr>
+                </m:ctrlPr>
+              </m:sSubPr>
+              <m:e>
+                <m:r>
+                  <w:rPr>
+                    <w:rFonts w:ascii="Cambria Math" w:hAnsi="Cambria Math" w:cs="Times New Roman"/>
+                    <w:sz w:val="24"/>
+                    <w:szCs w:val="24"/>
+                    <w:lang w:bidi="en-US"/>
+                  </w:rPr>
+                  <m:t>dist</m:t>
+                </m:r>
+              </m:e>
+              <m:sub>
+                <m:r>
+                  <w:rPr>
+                    <w:rFonts w:ascii="Cambria Math" w:hAnsi="Cambria Math" w:cs="Times New Roman"/>
+                    <w:sz w:val="24"/>
+                    <w:szCs w:val="24"/>
+                    <w:lang w:bidi="en-US"/>
+                  </w:rPr>
+                  <m:t>toBS</m:t>
+                </m:r>
+              </m:sub>
+            </m:sSub>
+          </m:sub>
+        </m:sSub>
+      </m:oMath>
+      <w:r>
+        <w:rPr>
+          <w:rFonts w:ascii="Times New Roman" w:hAnsi="Times New Roman" w:cs="Times New Roman"/>
+          <w:sz w:val="24"/>
+          <w:szCs w:val="24"/>
+          <w:lang w:val="en-US" w:bidi="en-US"/>
+        </w:rPr>
+        <w:t xml:space="preserve"> is the minimum distance between the BS and </w:t>
+      </w:r>
+      <w:r>
+        <w:rPr>
+          <w:rFonts w:ascii="Times New Roman" w:hAnsi="Times New Roman" w:cs="Times New Roman"/>
+          <w:i/>
+          <w:sz w:val="24"/>
+          <w:szCs w:val="24"/>
+          <w:lang w:val="en-US" w:bidi="en-US"/>
+        </w:rPr>
+        <w:t>j</w:t>
+      </w:r>
+      <w:r>
+        <w:rPr>
+          <w:rFonts w:ascii="Times New Roman" w:hAnsi="Times New Roman" w:cs="Times New Roman"/>
+          <w:sz w:val="24"/>
+          <w:szCs w:val="24"/>
+          <w:vertAlign w:val="superscript"/>
+          <w:lang w:val="en-US" w:bidi="en-US"/>
+        </w:rPr>
+        <w:t>th</w:t>
+      </w:r>
+      <w:r>
+        <w:rPr>
+          <w:rFonts w:ascii="Times New Roman" w:hAnsi="Times New Roman" w:cs="Times New Roman"/>
+          <w:sz w:val="24"/>
+          <w:szCs w:val="24"/>
+          <w:lang w:val="en-US" w:bidi="en-US"/>
+        </w:rPr>
+        <w:t xml:space="preserve"> ECH. </w:t>
+      </w:r>
+      <w:r>
+        <w:rPr>
+          <w:rFonts w:ascii="Times New Roman" w:hAnsi="Times New Roman" w:cs="Times New Roman"/>
+          <w:i/>
+          <w:sz w:val="24"/>
+          <w:szCs w:val="24"/>
+          <w:lang w:val="en-US" w:bidi="en-US"/>
+        </w:rPr>
+        <w:t xml:space="preserve">X </w:t>
+      </w:r>
+      <w:r>
+        <w:rPr>
+          <w:rFonts w:ascii="Times New Roman" w:hAnsi="Times New Roman" w:cs="Times New Roman"/>
+          <w:sz w:val="24"/>
+          <w:szCs w:val="24"/>
+          <w:lang w:val="en-US" w:bidi="en-US"/>
+        </w:rPr>
+        <w:t xml:space="preserve">and </w:t>
+      </w:r>
+      <w:r>
+        <w:rPr>
+          <w:rFonts w:ascii="Times New Roman" w:hAnsi="Times New Roman" w:cs="Times New Roman"/>
+          <w:i/>
+          <w:sz w:val="24"/>
+          <w:szCs w:val="24"/>
+          <w:lang w:val="en-US" w:bidi="en-US"/>
+        </w:rPr>
+        <w:t xml:space="preserve">Y  </w:t>
+      </w:r>
+      <w:r>
+        <w:rPr>
+          <w:rFonts w:ascii="Times New Roman" w:hAnsi="Times New Roman" w:cs="Times New Roman"/>
+          <w:sz w:val="24"/>
+          <w:szCs w:val="24"/>
+          <w:lang w:val="en-US" w:bidi="en-US"/>
+        </w:rPr>
+        <w:t xml:space="preserve">are location coordinates of BS. Similarly </w:t>
+      </w:r>
+      <w:r>
+        <w:rPr>
+          <w:rFonts w:ascii="Times New Roman" w:hAnsi="Times New Roman" w:cs="Times New Roman"/>
+          <w:i/>
+          <w:sz w:val="24"/>
+          <w:szCs w:val="24"/>
+          <w:lang w:val="en-US" w:bidi="en-US"/>
+        </w:rPr>
+        <w:t>x</w:t>
+      </w:r>
+      <w:r>
+        <w:rPr>
+          <w:rFonts w:ascii="Times New Roman" w:hAnsi="Times New Roman" w:cs="Times New Roman"/>
+          <w:sz w:val="24"/>
+          <w:szCs w:val="24"/>
+          <w:vertAlign w:val="subscript"/>
+          <w:lang w:val="en-US" w:bidi="en-US"/>
+        </w:rPr>
+        <w:t>j</w:t>
+      </w:r>
+      <w:r>
+        <w:rPr>
+          <w:rFonts w:ascii="Times New Roman" w:hAnsi="Times New Roman" w:cs="Times New Roman"/>
+          <w:sz w:val="24"/>
+          <w:szCs w:val="24"/>
+          <w:lang w:val="en-US" w:bidi="en-US"/>
+        </w:rPr>
+        <w:t xml:space="preserve">  and </w:t>
+      </w:r>
+      <w:r>
+        <w:rPr>
+          <w:rFonts w:ascii="Times New Roman" w:hAnsi="Times New Roman" w:cs="Times New Roman"/>
+          <w:i/>
+          <w:sz w:val="24"/>
+          <w:szCs w:val="24"/>
+          <w:lang w:val="en-US" w:bidi="en-US"/>
+        </w:rPr>
+        <w:t>y</w:t>
+      </w:r>
+      <w:r>
+        <w:rPr>
+          <w:rFonts w:ascii="Times New Roman" w:hAnsi="Times New Roman" w:cs="Times New Roman"/>
+          <w:sz w:val="24"/>
+          <w:szCs w:val="24"/>
+          <w:vertAlign w:val="subscript"/>
+          <w:lang w:val="en-US" w:bidi="en-US"/>
+        </w:rPr>
+        <w:t>j</w:t>
+      </w:r>
+      <w:r>
+        <w:rPr>
+          <w:rFonts w:ascii="Times New Roman" w:hAnsi="Times New Roman" w:cs="Times New Roman"/>
+          <w:sz w:val="24"/>
+          <w:szCs w:val="24"/>
+          <w:lang w:val="en-US" w:bidi="en-US"/>
+        </w:rPr>
+        <w:t xml:space="preserve">  are location coordinates of </w:t>
+      </w:r>
+      <w:r>
+        <w:rPr>
+          <w:rFonts w:ascii="Times New Roman" w:hAnsi="Times New Roman" w:cs="Times New Roman"/>
+          <w:i/>
+          <w:sz w:val="24"/>
+          <w:szCs w:val="24"/>
+          <w:lang w:val="en-US" w:bidi="en-US"/>
+        </w:rPr>
+        <w:t>j</w:t>
+      </w:r>
+      <w:r>
+        <w:rPr>
+          <w:rFonts w:ascii="Times New Roman" w:hAnsi="Times New Roman" w:cs="Times New Roman"/>
+          <w:sz w:val="24"/>
+          <w:szCs w:val="24"/>
+          <w:vertAlign w:val="superscript"/>
+          <w:lang w:val="en-US" w:bidi="en-US"/>
+        </w:rPr>
+        <w:t>th</w:t>
+      </w:r>
+      <w:r>
+        <w:rPr>
+          <w:rFonts w:ascii="Times New Roman" w:hAnsi="Times New Roman" w:cs="Times New Roman"/>
+          <w:sz w:val="24"/>
+          <w:szCs w:val="24"/>
+          <w:lang w:val="en-US" w:bidi="en-US"/>
+        </w:rPr>
+        <w:t xml:space="preserve">  ECH in the whole network’s region.  If the number of ECHs are equal to the required CHs then BS elects all ECHs as Final Selected Cluster-Heads and group them as Finally Selected Cluster-Heads (FSCHs). These CHs have the maximum suitability, which can be calculated as:</w:t>
+      </w:r>
+    </w:p>
+    <w:p>
+      <w:pPr>
+        <w:spacing w:line="360" w:lineRule="auto"/>
+        <w:jc w:val="both"/>
+        <w:rPr>
+          <w:rFonts w:ascii="Times New Roman" w:hAnsi="Times New Roman" w:cs="Times New Roman"/>
+          <w:sz w:val="24"/>
+          <w:szCs w:val="24"/>
+          <w:lang w:bidi="en-US"/>
+        </w:rPr>
+      </w:pPr>
+      <m:oMathPara>
+        <m:oMath>
+          <m:r>
+            <w:rPr>
+              <w:rFonts w:ascii="Cambria Math" w:hAnsi="Cambria Math" w:cs="Times New Roman"/>
+              <w:sz w:val="24"/>
+              <w:szCs w:val="24"/>
+              <w:lang w:val="en-US" w:bidi="en-US"/>
+            </w:rPr>
+            <m:t xml:space="preserve">Suitability = </m:t>
+          </m:r>
+          <m:sSub>
+            <m:sSubPr>
+              <m:ctrlPr>
+                <w:rPr>
+                  <w:rFonts w:ascii="Cambria Math" w:hAnsi="Cambria Math" w:cs="Times New Roman"/>
+                  <w:i/>
+                  <w:sz w:val="24"/>
+                  <w:szCs w:val="24"/>
+                  <w:lang w:val="en-US" w:bidi="en-US"/>
+                </w:rPr>
+              </m:ctrlPr>
+            </m:sSubPr>
+            <m:e>
+              <m:r>
+                <w:rPr>
+                  <w:rFonts w:ascii="Cambria Math" w:hAnsi="Cambria Math" w:cs="Times New Roman"/>
+                  <w:sz w:val="24"/>
+                  <w:szCs w:val="24"/>
+                  <w:lang w:val="en-US" w:bidi="en-US"/>
+                </w:rPr>
+                <m:t>E</m:t>
+              </m:r>
+            </m:e>
+            <m:sub>
+              <m:r>
+                <w:rPr>
+                  <w:rFonts w:ascii="Cambria Math" w:hAnsi="Cambria Math" w:cs="Times New Roman"/>
+                  <w:sz w:val="24"/>
+                  <w:szCs w:val="24"/>
+                  <w:vertAlign w:val="subscript"/>
+                  <w:lang w:val="en-US" w:bidi="en-US"/>
+                </w:rPr>
+                <m:t>r</m:t>
+              </m:r>
+            </m:sub>
+          </m:sSub>
+          <m:r>
+            <w:rPr>
+              <w:rFonts w:ascii="Cambria Math" w:hAnsi="Cambria Math" w:cs="Times New Roman"/>
+              <w:sz w:val="24"/>
+              <w:szCs w:val="24"/>
+              <w:lang w:val="en-US" w:bidi="en-US"/>
+            </w:rPr>
+            <m:t>/</m:t>
+          </m:r>
+          <m:sSub>
+            <m:sSubPr>
+              <m:ctrlPr>
+                <w:rPr>
+                  <w:rFonts w:ascii="Cambria Math" w:hAnsi="Cambria Math" w:cs="Times New Roman"/>
+                  <w:i/>
+                  <w:sz w:val="24"/>
+                  <w:szCs w:val="24"/>
+                  <w:lang w:bidi="en-US"/>
+                </w:rPr>
+              </m:ctrlPr>
+            </m:sSubPr>
+            <m:e>
+              <m:r>
+                <w:rPr>
+                  <w:rFonts w:ascii="Cambria Math" w:hAnsi="Cambria Math" w:cs="Times New Roman"/>
+                  <w:sz w:val="24"/>
+                  <w:szCs w:val="24"/>
+                  <w:lang w:bidi="en-US"/>
+                </w:rPr>
+                <m:t>Min</m:t>
+              </m:r>
+            </m:e>
+            <m:sub>
+              <m:sSub>
+                <m:sSubPr>
+                  <m:ctrlPr>
+                    <w:rPr>
+                      <w:rFonts w:ascii="Cambria Math" w:hAnsi="Cambria Math" w:cs="Times New Roman"/>
+                      <w:i/>
+                      <w:sz w:val="24"/>
+                      <w:szCs w:val="24"/>
+                      <w:lang w:bidi="en-US"/>
+                    </w:rPr>
+                  </m:ctrlPr>
+                </m:sSubPr>
+                <m:e>
+                  <m:r>
+                    <w:rPr>
+                      <w:rFonts w:ascii="Cambria Math" w:hAnsi="Cambria Math" w:cs="Times New Roman"/>
+                      <w:sz w:val="24"/>
+                      <w:szCs w:val="24"/>
+                      <w:lang w:bidi="en-US"/>
+                    </w:rPr>
+                    <m:t>dist</m:t>
+                  </m:r>
+                </m:e>
+                <m:sub>
+                  <m:r>
+                    <w:rPr>
+                      <w:rFonts w:ascii="Cambria Math" w:hAnsi="Cambria Math" w:cs="Times New Roman"/>
+                      <w:sz w:val="24"/>
+                      <w:szCs w:val="24"/>
+                      <w:lang w:bidi="en-US"/>
+                    </w:rPr>
+                    <m:t>toBS</m:t>
+                  </m:r>
+                </m:sub>
+              </m:sSub>
+            </m:sub>
+          </m:sSub>
+        </m:oMath>
+      </m:oMathPara>
+    </w:p>
+    <w:p>
+      <w:pPr>
+        <w:spacing w:after="0" w:line="360" w:lineRule="auto"/>
+        <w:ind w:firstLine="720"/>
+        <w:jc w:val="both"/>
+        <w:rPr>
+          <w:rFonts w:ascii="Times New Roman" w:hAnsi="Times New Roman" w:cs="Times New Roman"/>
+          <w:sz w:val="24"/>
+          <w:szCs w:val="24"/>
+          <w:lang w:val="en-US" w:bidi="en-US"/>
+        </w:rPr>
+      </w:pPr>
+      <w:r>
+        <w:rPr>
+          <w:rFonts w:ascii="Times New Roman" w:hAnsi="Times New Roman" w:cs="Times New Roman"/>
+          <w:sz w:val="24"/>
+          <w:szCs w:val="24"/>
+          <w:lang w:val="en-US" w:bidi="en-US"/>
+        </w:rPr>
+        <w:t>BS broadcasts advertisements of FSCHs to all nodes, which update their status  after  receiving  BS’s  final  decisions  in  each  round.   A  FSCH  from  the group (</w:t>
+      </w:r>
+      <m:oMath>
+        <m:r>
+          <w:rPr>
+            <w:rFonts w:ascii="Cambria Math" w:hAnsi="Cambria Math" w:cs="Times New Roman"/>
+            <w:sz w:val="24"/>
+            <w:szCs w:val="24"/>
+            <w:lang w:val="en-US" w:bidi="en-US"/>
+          </w:rPr>
+          <m:t>1 ≤ k ≤ FSCHs</m:t>
+        </m:r>
+      </m:oMath>
+      <w:r>
+        <w:rPr>
+          <w:rFonts w:ascii="Times New Roman" w:hAnsi="Times New Roman" w:cs="Times New Roman"/>
+          <w:sz w:val="24"/>
+          <w:szCs w:val="24"/>
+          <w:lang w:val="en-US" w:bidi="en-US"/>
+        </w:rPr>
+        <w:t>) advertises its status updates along with its location information to all nodes in its intra-cluster communication range. In the case of multiple reception of FSCHs advertisement of any non-CH node (</w:t>
+      </w:r>
+      <m:oMath>
+        <m:r>
+          <w:rPr>
+            <w:rFonts w:ascii="Cambria Math" w:hAnsi="Cambria Math" w:cs="Times New Roman"/>
+            <w:sz w:val="24"/>
+            <w:szCs w:val="24"/>
+            <w:lang w:val="en-US" w:bidi="en-US"/>
+          </w:rPr>
+          <m:t>1 ≤ i ≤ N - FSCHs</m:t>
+        </m:r>
+      </m:oMath>
+      <w:r>
+        <w:rPr>
+          <w:rFonts w:ascii="Times New Roman" w:hAnsi="Times New Roman" w:cs="Times New Roman"/>
+          <w:sz w:val="24"/>
+          <w:szCs w:val="24"/>
+          <w:lang w:val="en-US" w:bidi="en-US"/>
+        </w:rPr>
+        <w:t>), this node will select its Corresponding Cluster-Head (CCH) with the highest received signal strength indicator (RSSI), and with the minimum distance to FSCH. Nodes calculate minimum distance to FSCHs as:</w:t>
+      </w:r>
+    </w:p>
+    <w:p>
+      <w:pPr>
+        <w:spacing w:line="360" w:lineRule="auto"/>
+        <w:jc w:val="both"/>
+        <w:rPr>
+          <w:rFonts w:ascii="Times New Roman" w:hAnsi="Times New Roman" w:cs="Times New Roman"/>
+          <w:sz w:val="24"/>
+          <w:szCs w:val="24"/>
+          <w:lang w:val="en-US" w:bidi="en-US"/>
+        </w:rPr>
+      </w:pPr>
+      <m:oMathPara>
+        <m:oMath>
+          <m:sSub>
+            <m:sSubPr>
+              <m:ctrlPr>
+                <w:rPr>
+                  <w:rFonts w:ascii="Cambria Math" w:hAnsi="Cambria Math" w:cs="Times New Roman"/>
+                  <w:i/>
+                  <w:sz w:val="24"/>
+                  <w:szCs w:val="24"/>
+                  <w:lang w:bidi="en-US"/>
+                </w:rPr>
+              </m:ctrlPr>
+            </m:sSubPr>
+            <m:e>
+              <m:r>
+                <w:rPr>
+                  <w:rFonts w:ascii="Cambria Math" w:hAnsi="Cambria Math" w:cs="Times New Roman"/>
+                  <w:sz w:val="24"/>
+                  <w:szCs w:val="24"/>
+                  <w:lang w:bidi="en-US"/>
+                </w:rPr>
+                <m:t>Min</m:t>
+              </m:r>
+            </m:e>
+            <m:sub>
+              <m:sSub>
+                <m:sSubPr>
+                  <m:ctrlPr>
+                    <w:rPr>
+                      <w:rFonts w:ascii="Cambria Math" w:hAnsi="Cambria Math" w:cs="Times New Roman"/>
+                      <w:i/>
+                      <w:sz w:val="24"/>
+                      <w:szCs w:val="24"/>
+                      <w:lang w:bidi="en-US"/>
+                    </w:rPr>
+                  </m:ctrlPr>
+                </m:sSubPr>
+                <m:e>
+                  <m:r>
+                    <w:rPr>
+                      <w:rFonts w:ascii="Cambria Math" w:hAnsi="Cambria Math" w:cs="Times New Roman"/>
+                      <w:sz w:val="24"/>
+                      <w:szCs w:val="24"/>
+                      <w:lang w:bidi="en-US"/>
+                    </w:rPr>
+                    <m:t>dist</m:t>
+                  </m:r>
+                </m:e>
+                <m:sub>
+                  <m:r>
+                    <w:rPr>
+                      <w:rFonts w:ascii="Cambria Math" w:hAnsi="Cambria Math" w:cs="Times New Roman"/>
+                      <w:sz w:val="24"/>
+                      <w:szCs w:val="24"/>
+                      <w:lang w:bidi="en-US"/>
+                    </w:rPr>
+                    <m:t>toFSCH</m:t>
+                  </m:r>
+                </m:sub>
+              </m:sSub>
+            </m:sub>
+          </m:sSub>
+          <m:r>
+            <w:rPr>
+              <w:rFonts w:ascii="Cambria Math" w:hAnsi="Cambria Math" w:cs="Times New Roman"/>
+              <w:sz w:val="24"/>
+              <w:szCs w:val="24"/>
+              <w:lang w:val="en-US" w:bidi="en-US"/>
+            </w:rPr>
+            <m:t xml:space="preserve"> = </m:t>
+          </m:r>
+          <m:rad>
+            <m:radPr>
+              <m:degHide m:val="on"/>
+              <m:ctrlPr>
+                <w:rPr>
+                  <w:rFonts w:ascii="Cambria Math" w:hAnsi="Cambria Math" w:cs="Times New Roman"/>
+                  <w:i/>
+                  <w:sz w:val="24"/>
+                  <w:szCs w:val="24"/>
+                  <w:lang w:val="en-US" w:bidi="en-US"/>
+                </w:rPr>
+              </m:ctrlPr>
+            </m:radPr>
+            <m:deg/>
+            <m:e>
+              <m:sSup>
+                <m:sSupPr>
+                  <m:ctrlPr>
+                    <w:rPr>
+                      <w:rFonts w:ascii="Cambria Math" w:hAnsi="Cambria Math" w:cs="Times New Roman"/>
+                      <w:i/>
+                      <w:sz w:val="24"/>
+                      <w:szCs w:val="24"/>
+                      <w:lang w:val="en-US" w:bidi="en-US"/>
+                    </w:rPr>
+                  </m:ctrlPr>
+                </m:sSupPr>
+                <m:e>
+                  <m:r>
+                    <w:rPr>
+                      <w:rFonts w:ascii="Cambria Math" w:hAnsi="Cambria Math" w:cs="Times New Roman"/>
+                      <w:sz w:val="24"/>
+                      <w:szCs w:val="24"/>
+                      <w:lang w:val="en-US" w:bidi="en-US"/>
+                    </w:rPr>
+                    <m:t>(</m:t>
+                  </m:r>
+                  <m:sSub>
+                    <m:sSubPr>
+                      <m:ctrlPr>
+                        <w:rPr>
+                          <w:rFonts w:ascii="Cambria Math" w:hAnsi="Cambria Math" w:cs="Times New Roman"/>
+                          <w:i/>
+                          <w:sz w:val="24"/>
+                          <w:szCs w:val="24"/>
+                          <w:lang w:val="en-US" w:bidi="en-US"/>
+                        </w:rPr>
+                      </m:ctrlPr>
+                    </m:sSubPr>
+                    <m:e>
+                      <m:r>
+                        <w:rPr>
+                          <w:rFonts w:ascii="Cambria Math" w:hAnsi="Cambria Math" w:cs="Times New Roman"/>
+                          <w:sz w:val="24"/>
+                          <w:szCs w:val="24"/>
+                          <w:lang w:val="en-US" w:bidi="en-US"/>
+                        </w:rPr>
+                        <m:t>x</m:t>
+                      </m:r>
+                    </m:e>
+                    <m:sub>
+                      <m:r>
+                        <w:rPr>
+                          <w:rFonts w:ascii="Cambria Math" w:hAnsi="Cambria Math" w:cs="Times New Roman"/>
+                          <w:sz w:val="24"/>
+                          <w:szCs w:val="24"/>
+                          <w:vertAlign w:val="subscript"/>
+                          <w:lang w:val="en-US" w:bidi="en-US"/>
+                        </w:rPr>
+                        <m:t>k</m:t>
+                      </m:r>
+                    </m:sub>
+                  </m:sSub>
+                  <m:r>
+                    <w:rPr>
+                      <w:rFonts w:ascii="Cambria Math" w:hAnsi="Cambria Math" w:cs="Times New Roman"/>
+                      <w:sz w:val="24"/>
+                      <w:szCs w:val="24"/>
+                      <w:lang w:val="en-US" w:bidi="en-US"/>
+                    </w:rPr>
+                    <m:t xml:space="preserve"> - </m:t>
+                  </m:r>
+                  <m:sSub>
+                    <m:sSubPr>
+                      <m:ctrlPr>
+                        <w:rPr>
+                          <w:rFonts w:ascii="Cambria Math" w:hAnsi="Cambria Math" w:cs="Times New Roman"/>
+                          <w:i/>
+                          <w:sz w:val="24"/>
+                          <w:szCs w:val="24"/>
+                          <w:lang w:val="en-US" w:bidi="en-US"/>
+                        </w:rPr>
+                      </m:ctrlPr>
+                    </m:sSubPr>
+                    <m:e>
+                      <m:r>
+                        <w:rPr>
+                          <w:rFonts w:ascii="Cambria Math" w:hAnsi="Cambria Math" w:cs="Times New Roman"/>
+                          <w:sz w:val="24"/>
+                          <w:szCs w:val="24"/>
+                          <w:lang w:val="en-US" w:bidi="en-US"/>
+                        </w:rPr>
+                        <m:t>x</m:t>
+                      </m:r>
+                    </m:e>
+                    <m:sub>
+                      <m:r>
+                        <w:rPr>
+                          <w:rFonts w:ascii="Cambria Math" w:hAnsi="Cambria Math" w:cs="Times New Roman"/>
+                          <w:sz w:val="24"/>
+                          <w:szCs w:val="24"/>
+                          <w:vertAlign w:val="subscript"/>
+                          <w:lang w:val="en-US" w:bidi="en-US"/>
+                        </w:rPr>
+                        <m:t>i</m:t>
+                      </m:r>
+                    </m:sub>
+                  </m:sSub>
+                  <m:r>
+                    <w:rPr>
+                      <w:rFonts w:ascii="Cambria Math" w:hAnsi="Cambria Math" w:cs="Times New Roman"/>
+                      <w:sz w:val="24"/>
+                      <w:szCs w:val="24"/>
+                      <w:lang w:val="en-US" w:bidi="en-US"/>
+                    </w:rPr>
+                    <m:t>)</m:t>
+                  </m:r>
+                </m:e>
+                <m:sup>
+                  <m:r>
+                    <w:rPr>
+                      <w:rFonts w:ascii="Cambria Math" w:hAnsi="Cambria Math" w:cs="Times New Roman"/>
+                      <w:sz w:val="24"/>
+                      <w:szCs w:val="24"/>
+                      <w:lang w:val="en-US" w:bidi="en-US"/>
+                    </w:rPr>
+                    <m:t>2</m:t>
+                  </m:r>
+                </m:sup>
+              </m:sSup>
+              <m:r>
+                <w:rPr>
+                  <w:rFonts w:ascii="Cambria Math" w:hAnsi="Cambria Math" w:cs="Times New Roman"/>
+                  <w:sz w:val="24"/>
+                  <w:szCs w:val="24"/>
+                  <w:lang w:val="en-US" w:bidi="en-US"/>
+                </w:rPr>
+                <m:t xml:space="preserve"> + </m:t>
+              </m:r>
+              <m:sSup>
+                <m:sSupPr>
+                  <m:ctrlPr>
+                    <w:rPr>
+                      <w:rFonts w:ascii="Cambria Math" w:hAnsi="Cambria Math" w:cs="Times New Roman"/>
+                      <w:i/>
+                      <w:sz w:val="24"/>
+                      <w:szCs w:val="24"/>
+                      <w:lang w:val="en-US" w:bidi="en-US"/>
+                    </w:rPr>
+                  </m:ctrlPr>
+                </m:sSupPr>
+                <m:e>
+                  <m:r>
+                    <w:rPr>
+                      <w:rFonts w:ascii="Cambria Math" w:hAnsi="Cambria Math" w:cs="Times New Roman"/>
+                      <w:sz w:val="24"/>
+                      <w:szCs w:val="24"/>
+                      <w:lang w:val="en-US" w:bidi="en-US"/>
+                    </w:rPr>
+                    <m:t>(</m:t>
+                  </m:r>
+                  <m:sSub>
+                    <m:sSubPr>
+                      <m:ctrlPr>
+                        <w:rPr>
+                          <w:rFonts w:ascii="Cambria Math" w:hAnsi="Cambria Math" w:cs="Times New Roman"/>
+                          <w:i/>
+                          <w:sz w:val="24"/>
+                          <w:szCs w:val="24"/>
+                          <w:lang w:val="en-US" w:bidi="en-US"/>
+                        </w:rPr>
+                      </m:ctrlPr>
+                    </m:sSubPr>
+                    <m:e>
+                      <m:r>
+                        <w:rPr>
+                          <w:rFonts w:ascii="Cambria Math" w:hAnsi="Cambria Math" w:cs="Times New Roman"/>
+                          <w:sz w:val="24"/>
+                          <w:szCs w:val="24"/>
+                          <w:lang w:val="en-US" w:bidi="en-US"/>
+                        </w:rPr>
+                        <m:t>y</m:t>
+                      </m:r>
+                    </m:e>
+                    <m:sub>
+                      <m:r>
+                        <w:rPr>
+                          <w:rFonts w:ascii="Cambria Math" w:hAnsi="Cambria Math" w:cs="Times New Roman"/>
+                          <w:sz w:val="24"/>
+                          <w:szCs w:val="24"/>
+                          <w:vertAlign w:val="subscript"/>
+                          <w:lang w:val="en-US" w:bidi="en-US"/>
+                        </w:rPr>
+                        <m:t>k</m:t>
+                      </m:r>
+                    </m:sub>
+                  </m:sSub>
+                  <m:r>
+                    <w:rPr>
+                      <w:rFonts w:ascii="Cambria Math" w:hAnsi="Cambria Math" w:cs="Times New Roman"/>
+                      <w:sz w:val="24"/>
+                      <w:szCs w:val="24"/>
+                      <w:lang w:val="en-US" w:bidi="en-US"/>
+                    </w:rPr>
+                    <m:t xml:space="preserve"> - </m:t>
+                  </m:r>
+                  <m:sSub>
+                    <m:sSubPr>
+                      <m:ctrlPr>
+                        <w:rPr>
+                          <w:rFonts w:ascii="Cambria Math" w:hAnsi="Cambria Math" w:cs="Times New Roman"/>
+                          <w:i/>
+                          <w:sz w:val="24"/>
+                          <w:szCs w:val="24"/>
+                          <w:lang w:val="en-US" w:bidi="en-US"/>
+                        </w:rPr>
+                      </m:ctrlPr>
+                    </m:sSubPr>
+                    <m:e>
+                      <m:r>
+                        <w:rPr>
+                          <w:rFonts w:ascii="Cambria Math" w:hAnsi="Cambria Math" w:cs="Times New Roman"/>
+                          <w:sz w:val="24"/>
+                          <w:szCs w:val="24"/>
+                          <w:lang w:val="en-US" w:bidi="en-US"/>
+                        </w:rPr>
+                        <m:t>y</m:t>
+                      </m:r>
+                    </m:e>
+                    <m:sub>
+                      <m:r>
+                        <w:rPr>
+                          <w:rFonts w:ascii="Cambria Math" w:hAnsi="Cambria Math" w:cs="Times New Roman"/>
+                          <w:sz w:val="24"/>
+                          <w:szCs w:val="24"/>
+                          <w:vertAlign w:val="subscript"/>
+                          <w:lang w:val="en-US" w:bidi="en-US"/>
+                        </w:rPr>
+                        <m:t>i</m:t>
+                      </m:r>
+                    </m:sub>
+                  </m:sSub>
+                  <m:r>
+                    <w:rPr>
+                      <w:rFonts w:ascii="Cambria Math" w:hAnsi="Cambria Math" w:cs="Times New Roman"/>
+                      <w:sz w:val="24"/>
+                      <w:szCs w:val="24"/>
+                      <w:lang w:val="en-US" w:bidi="en-US"/>
+                    </w:rPr>
+                    <m:t>)</m:t>
+                  </m:r>
+                </m:e>
+                <m:sup>
+                  <m:r>
+                    <w:rPr>
+                      <w:rFonts w:ascii="Cambria Math" w:hAnsi="Cambria Math" w:cs="Times New Roman"/>
+                      <w:sz w:val="24"/>
+                      <w:szCs w:val="24"/>
+                      <w:lang w:val="en-US" w:bidi="en-US"/>
+                    </w:rPr>
+                    <m:t>2</m:t>
+                  </m:r>
+                </m:sup>
+              </m:sSup>
+            </m:e>
+          </m:rad>
+        </m:oMath>
+      </m:oMathPara>
+    </w:p>
+    <w:p>
+      <w:pPr>
+        <w:spacing w:after="0" w:line="360" w:lineRule="auto"/>
+        <w:ind w:firstLine="720"/>
+        <w:jc w:val="both"/>
+        <w:rPr>
+          <w:rFonts w:ascii="Times New Roman" w:hAnsi="Times New Roman" w:cs="Times New Roman"/>
+          <w:sz w:val="24"/>
+          <w:szCs w:val="24"/>
+          <w:lang w:val="en-US" w:bidi="en-US"/>
+        </w:rPr>
+      </w:pPr>
+      <w:r>
+        <w:rPr>
+          <w:rFonts w:ascii="Times New Roman" w:hAnsi="Times New Roman" w:cs="Times New Roman"/>
+          <w:sz w:val="24"/>
+          <w:szCs w:val="24"/>
+          <w:lang w:val="en-US" w:bidi="en-US"/>
+        </w:rPr>
+        <w:t xml:space="preserve">where, </w:t>
+      </w:r>
+      <m:oMath>
+        <m:sSub>
+          <m:sSubPr>
+            <m:ctrlPr>
+              <w:rPr>
+                <w:rFonts w:ascii="Cambria Math" w:hAnsi="Cambria Math" w:cs="Times New Roman"/>
+                <w:i/>
+                <w:sz w:val="24"/>
+                <w:szCs w:val="24"/>
+                <w:lang w:bidi="en-US"/>
+              </w:rPr>
+            </m:ctrlPr>
+          </m:sSubPr>
+          <m:e>
+            <m:r>
+              <w:rPr>
+                <w:rFonts w:ascii="Cambria Math" w:hAnsi="Cambria Math" w:cs="Times New Roman"/>
+                <w:sz w:val="24"/>
+                <w:szCs w:val="24"/>
+                <w:lang w:bidi="en-US"/>
+              </w:rPr>
+              <m:t>Min</m:t>
+            </m:r>
+          </m:e>
+          <m:sub>
+            <m:sSub>
+              <m:sSubPr>
+                <m:ctrlPr>
+                  <w:rPr>
+                    <w:rFonts w:ascii="Cambria Math" w:hAnsi="Cambria Math" w:cs="Times New Roman"/>
+                    <w:i/>
+                    <w:sz w:val="24"/>
+                    <w:szCs w:val="24"/>
+                    <w:lang w:bidi="en-US"/>
+                  </w:rPr>
+                </m:ctrlPr>
+              </m:sSubPr>
+              <m:e>
+                <m:r>
+                  <w:rPr>
+                    <w:rFonts w:ascii="Cambria Math" w:hAnsi="Cambria Math" w:cs="Times New Roman"/>
+                    <w:sz w:val="24"/>
+                    <w:szCs w:val="24"/>
+                    <w:lang w:bidi="en-US"/>
+                  </w:rPr>
+                  <m:t>dist</m:t>
+                </m:r>
+              </m:e>
+              <m:sub>
+                <m:r>
+                  <w:rPr>
+                    <w:rFonts w:ascii="Cambria Math" w:hAnsi="Cambria Math" w:cs="Times New Roman"/>
+                    <w:sz w:val="24"/>
+                    <w:szCs w:val="24"/>
+                    <w:lang w:bidi="en-US"/>
+                  </w:rPr>
+                  <m:t>toFSCH</m:t>
+                </m:r>
+              </m:sub>
+            </m:sSub>
+          </m:sub>
+        </m:sSub>
+      </m:oMath>
+      <w:r>
+        <w:rPr>
+          <w:rFonts w:ascii="Times New Roman" w:hAnsi="Times New Roman" w:cs="Times New Roman"/>
+          <w:sz w:val="24"/>
+          <w:szCs w:val="24"/>
+          <w:lang w:val="en-US" w:bidi="en-US"/>
+        </w:rPr>
+        <w:t xml:space="preserve"> is the minimum distance between nodes and FSCH. Nodes select their most suitable CCHs as:</w:t>
+      </w:r>
+    </w:p>
+    <w:p>
+      <w:pPr>
+        <w:spacing w:after="0" w:line="360" w:lineRule="auto"/>
+        <w:jc w:val="both"/>
+        <w:rPr>
+          <w:rFonts w:ascii="Times New Roman" w:hAnsi="Times New Roman" w:cs="Times New Roman"/>
+          <w:sz w:val="24"/>
+          <w:szCs w:val="24"/>
+          <w:lang w:val="en-US" w:bidi="en-US"/>
+        </w:rPr>
+      </w:pPr>
+    </w:p>
+    <w:p>
+      <w:pPr>
+        <w:spacing w:after="0" w:line="360" w:lineRule="auto"/>
+        <w:jc w:val="both"/>
+        <w:rPr>
+          <w:rFonts w:ascii="Times New Roman" w:hAnsi="Times New Roman" w:cs="Times New Roman"/>
+          <w:sz w:val="24"/>
+          <w:szCs w:val="24"/>
+          <w:lang w:bidi="en-US"/>
+        </w:rPr>
+      </w:pPr>
+      <m:oMathPara>
+        <m:oMath>
+          <m:r>
+            <w:rPr>
+              <w:rFonts w:ascii="Cambria Math" w:hAnsi="Cambria Math" w:cs="Times New Roman"/>
+              <w:sz w:val="24"/>
+              <w:szCs w:val="24"/>
+              <w:lang w:val="en-US" w:bidi="en-US"/>
+            </w:rPr>
+            <m:t>Suitability = RSSI/</m:t>
+          </m:r>
+          <m:sSub>
+            <m:sSubPr>
+              <m:ctrlPr>
+                <w:rPr>
+                  <w:rFonts w:ascii="Cambria Math" w:hAnsi="Cambria Math" w:cs="Times New Roman"/>
+                  <w:i/>
+                  <w:sz w:val="24"/>
+                  <w:szCs w:val="24"/>
+                  <w:lang w:bidi="en-US"/>
+                </w:rPr>
+              </m:ctrlPr>
+            </m:sSubPr>
+            <m:e>
+              <m:r>
+                <w:rPr>
+                  <w:rFonts w:ascii="Cambria Math" w:hAnsi="Cambria Math" w:cs="Times New Roman"/>
+                  <w:sz w:val="24"/>
+                  <w:szCs w:val="24"/>
+                  <w:lang w:bidi="en-US"/>
+                </w:rPr>
+                <m:t>Min</m:t>
+              </m:r>
+            </m:e>
+            <m:sub>
+              <m:sSub>
+                <m:sSubPr>
+                  <m:ctrlPr>
+                    <w:rPr>
+                      <w:rFonts w:ascii="Cambria Math" w:hAnsi="Cambria Math" w:cs="Times New Roman"/>
+                      <w:i/>
+                      <w:sz w:val="24"/>
+                      <w:szCs w:val="24"/>
+                      <w:lang w:bidi="en-US"/>
+                    </w:rPr>
+                  </m:ctrlPr>
+                </m:sSubPr>
+                <m:e>
+                  <m:r>
+                    <w:rPr>
+                      <w:rFonts w:ascii="Cambria Math" w:hAnsi="Cambria Math" w:cs="Times New Roman"/>
+                      <w:sz w:val="24"/>
+                      <w:szCs w:val="24"/>
+                      <w:lang w:bidi="en-US"/>
+                    </w:rPr>
+                    <m:t>dist</m:t>
+                  </m:r>
+                </m:e>
+                <m:sub>
+                  <m:r>
+                    <w:rPr>
+                      <w:rFonts w:ascii="Cambria Math" w:hAnsi="Cambria Math" w:cs="Times New Roman"/>
+                      <w:sz w:val="24"/>
+                      <w:szCs w:val="24"/>
+                      <w:lang w:bidi="en-US"/>
+                    </w:rPr>
+                    <m:t>toFSCH</m:t>
+                  </m:r>
+                </m:sub>
+              </m:sSub>
+            </m:sub>
+          </m:sSub>
+        </m:oMath>
+      </m:oMathPara>
+    </w:p>
+    <w:p>
+      <w:pPr>
+        <w:spacing w:after="0" w:line="360" w:lineRule="auto"/>
+        <w:ind w:firstLine="720"/>
+        <w:jc w:val="both"/>
+        <w:rPr>
+          <w:rFonts w:ascii="Times New Roman" w:hAnsi="Times New Roman" w:cs="Times New Roman"/>
+          <w:sz w:val="24"/>
+          <w:szCs w:val="24"/>
+          <w:lang w:val="en-US" w:bidi="en-US"/>
+        </w:rPr>
+      </w:pPr>
+      <w:r>
+        <w:rPr>
+          <w:rFonts w:ascii="Times New Roman" w:hAnsi="Times New Roman" w:cs="Times New Roman"/>
+          <w:sz w:val="24"/>
+          <w:szCs w:val="24"/>
+          <w:lang w:val="en-US" w:bidi="en-US"/>
+        </w:rPr>
+        <w:t>As non-CHs can continuously hear their neighbor nodes, so nodes are coded to proceed associations only with their own corresponding region’s FSCHs and consider other regions advertisement as over-hearing. Non-CHs initiate priority based Association Request (As-Req) with suit</w:t>
+      </w:r>
+      <w:r>
+        <w:rPr>
+          <w:rFonts w:ascii="Times New Roman" w:hAnsi="Times New Roman" w:cs="Times New Roman"/>
+          <w:sz w:val="24"/>
+          <w:szCs w:val="24"/>
+          <w:lang w:val="en-US" w:bidi="en-US"/>
+        </w:rPr>
+        <w:t>able FSCH, where their associa</w:t>
+      </w:r>
+      <w:r>
+        <w:rPr>
+          <w:rFonts w:ascii="Times New Roman" w:hAnsi="Times New Roman" w:cs="Times New Roman"/>
+          <w:sz w:val="24"/>
+          <w:szCs w:val="24"/>
+          <w:lang w:val="en-US" w:bidi="en-US"/>
+        </w:rPr>
+        <w:t xml:space="preserve">tion priority is inversely proportional to the their distance. After associating with the corresponding regions CCHs, CCHs assign specific TDMA slots to the associated nodes for actual communications. Moreover, all nodes wait to receive advertisement from FSCHs for the particular time </w:t>
+      </w:r>
+      <w:r>
+        <w:rPr>
+          <w:rFonts w:ascii="Times New Roman" w:hAnsi="Times New Roman" w:cs="Times New Roman"/>
+          <w:sz w:val="24"/>
+          <w:szCs w:val="24"/>
+          <w:lang w:val="en-US" w:bidi="en-US"/>
+        </w:rPr>
+        <w:lastRenderedPageBreak/>
+        <w:t>period, if the higher priority FSCHs fails to reach some nodes, then these nodes are coded with back off timer to select themselves as Self-Selected Cluster-Heads (SSCHs). THCEEC settling phase has the major challenge to minimize the SSCHs by selecting CCHs evenly from every corner of the network. The tim</w:t>
+      </w:r>
+      <w:r>
+        <w:rPr>
+          <w:rFonts w:ascii="Times New Roman" w:hAnsi="Times New Roman" w:cs="Times New Roman"/>
+          <w:sz w:val="24"/>
+          <w:szCs w:val="24"/>
+          <w:lang w:val="en-US" w:bidi="en-US"/>
+        </w:rPr>
+        <w:t>ing of NSP of THCEEC can be ad</w:t>
+      </w:r>
+      <w:r>
+        <w:rPr>
+          <w:rFonts w:ascii="Times New Roman" w:hAnsi="Times New Roman" w:cs="Times New Roman"/>
+          <w:sz w:val="24"/>
+          <w:szCs w:val="24"/>
+          <w:lang w:val="en-US" w:bidi="en-US"/>
+        </w:rPr>
+        <w:t>justed according to the size and density of the network, such that the denser the network is directly proportional to the computational overhead, therefore, the BS will increase the NSP time. It is highly recommended for a BS to keep NSP period shorter to receive timely reports from the network area during NCP</w:t>
+      </w:r>
+      <w:r>
+        <w:rPr>
+          <w:rFonts w:ascii="Times New Roman" w:hAnsi="Times New Roman" w:cs="Times New Roman"/>
+          <w:sz w:val="24"/>
+          <w:szCs w:val="24"/>
+          <w:lang w:val="en-US" w:bidi="en-US"/>
+        </w:rPr>
+        <w:t>.</w:t>
+      </w:r>
+    </w:p>
+    <w:p>
+      <w:pPr>
+        <w:pStyle w:val="Heading1"/>
+        <w:spacing w:before="0"/>
+        <w:jc w:val="center"/>
+        <w:rPr>
+          <w:rFonts w:ascii="Times New Roman" w:eastAsiaTheme="minorEastAsia" w:hAnsi="Times New Roman" w:cs="Times New Roman"/>
+          <w:color w:val="auto"/>
+          <w:lang w:val="en-US" w:bidi="en-US"/>
+        </w:rPr>
+      </w:pPr>
+      <w:r>
+        <w:rPr>
+          <w:lang w:val="en-US" w:bidi="en-US"/>
+        </w:rPr>
+        <w:br w:type="column"/>
+      </w:r>
+      <w:r>
+        <w:rPr>
+          <w:rFonts w:ascii="Times New Roman" w:eastAsiaTheme="minorEastAsia" w:hAnsi="Times New Roman" w:cs="Times New Roman"/>
+          <w:color w:val="auto"/>
+          <w:sz w:val="32"/>
+          <w:szCs w:val="32"/>
+          <w:lang w:val="en-US" w:bidi="en-US"/>
+        </w:rPr>
+        <w:lastRenderedPageBreak/>
+        <w:t>CHAPTER 6</w:t>
+      </w:r>
+    </w:p>
+    <w:p>
+      <w:pPr>
+        <w:pStyle w:val="Heading2"/>
+        <w:spacing w:before="0" w:after="240"/>
+        <w:jc w:val="center"/>
+        <w:rPr>
+          <w:rFonts w:ascii="Times New Roman" w:hAnsi="Times New Roman" w:cs="Times New Roman"/>
+          <w:color w:val="auto"/>
+          <w:sz w:val="28"/>
+          <w:szCs w:val="28"/>
+          <w:lang w:val="en-US" w:bidi="en-US"/>
+        </w:rPr>
+      </w:pPr>
+      <w:r>
+        <w:rPr>
+          <w:rFonts w:ascii="Times New Roman" w:hAnsi="Times New Roman" w:cs="Times New Roman"/>
+          <w:color w:val="auto"/>
+          <w:sz w:val="28"/>
+          <w:szCs w:val="28"/>
+          <w:lang w:val="en-US" w:bidi="en-US"/>
+        </w:rPr>
+        <w:t>SIMULATION RESULTS</w:t>
+      </w:r>
+    </w:p>
+    <w:p>
+      <w:pPr>
+        <w:spacing w:after="0"/>
+        <w:rPr>
+          <w:rFonts w:ascii="Times New Roman" w:hAnsi="Times New Roman" w:cs="Times New Roman"/>
+          <w:sz w:val="24"/>
+          <w:szCs w:val="24"/>
+          <w:lang w:val="en-US" w:bidi="en-US"/>
+        </w:rPr>
+      </w:pPr>
+    </w:p>
+    <w:p>
+      <w:pPr>
+        <w:spacing w:after="0" w:line="360" w:lineRule="auto"/>
+        <w:jc w:val="both"/>
+        <w:rPr>
+          <w:rFonts w:ascii="Times New Roman" w:hAnsi="Times New Roman" w:cs="Times New Roman"/>
+          <w:sz w:val="24"/>
+          <w:szCs w:val="24"/>
+          <w:lang w:val="en-US" w:bidi="en-US"/>
+        </w:rPr>
+      </w:pPr>
+    </w:p>
+    <w:p>
+      <w:pPr>
+        <w:spacing w:after="0" w:line="360" w:lineRule="auto"/>
         <w:jc w:val="both"/>
         <w:rPr>
           <w:rFonts w:ascii="Times New Roman" w:hAnsi="Times New Roman" w:cs="Times New Roman"/>
@@ -9955,7 +13428,7 @@
       </w:pPr>
     </w:p>
     <w:sectPr>
-      <w:footerReference w:type="default" r:id="rId23"/>
+      <w:footerReference w:type="default" r:id="rId24"/>
       <w:pgSz w:w="11910" w:h="16840" w:code="9"/>
       <w:pgMar w:top="1440" w:right="1440" w:bottom="1440" w:left="1800" w:header="720" w:footer="720" w:gutter="0"/>
       <w:cols w:space="720"/>
@@ -10038,7 +13511,7 @@
                     <w:rFonts w:ascii="Trebuchet MS"/>
                     <w:noProof/>
                   </w:rPr>
-                  <w:t>20</w:t>
+                  <w:t>24</w:t>
                 </w:r>
                 <w:r>
                   <w:fldChar w:fldCharType="end"/>
@@ -10877,6 +14350,7 @@
   <w:style w:type="character" w:default="1" w:styleId="DefaultParagraphFont">
     <w:name w:val="Default Paragraph Font"/>
     <w:uiPriority w:val="1"/>
+    <w:semiHidden/>
     <w:unhideWhenUsed/>
   </w:style>
   <w:style w:type="table" w:default="1" w:styleId="TableNormal">
@@ -11001,6 +14475,54 @@
     <w:rPr>
       <w:color w:val="808080"/>
     </w:rPr>
+  </w:style>
+  <w:style w:type="paragraph" w:styleId="Header">
+    <w:name w:val="header"/>
+    <w:basedOn w:val="Normal"/>
+    <w:link w:val="HeaderChar"/>
+    <w:uiPriority w:val="99"/>
+    <w:semiHidden/>
+    <w:unhideWhenUsed/>
+    <w:rsid w:val="004B1F2B"/>
+    <w:pPr>
+      <w:tabs>
+        <w:tab w:val="center" w:pos="4513"/>
+        <w:tab w:val="right" w:pos="9026"/>
+      </w:tabs>
+      <w:spacing w:after="0" w:line="240" w:lineRule="auto"/>
+    </w:pPr>
+  </w:style>
+  <w:style w:type="character" w:customStyle="1" w:styleId="HeaderChar">
+    <w:name w:val="Header Char"/>
+    <w:basedOn w:val="DefaultParagraphFont"/>
+    <w:link w:val="Header"/>
+    <w:uiPriority w:val="99"/>
+    <w:semiHidden/>
+    <w:rsid w:val="004B1F2B"/>
+  </w:style>
+  <w:style w:type="paragraph" w:styleId="Footer">
+    <w:name w:val="footer"/>
+    <w:basedOn w:val="Normal"/>
+    <w:link w:val="FooterChar"/>
+    <w:uiPriority w:val="99"/>
+    <w:semiHidden/>
+    <w:unhideWhenUsed/>
+    <w:rsid w:val="004B1F2B"/>
+    <w:pPr>
+      <w:tabs>
+        <w:tab w:val="center" w:pos="4513"/>
+        <w:tab w:val="right" w:pos="9026"/>
+      </w:tabs>
+      <w:spacing w:after="0" w:line="240" w:lineRule="auto"/>
+    </w:pPr>
+  </w:style>
+  <w:style w:type="character" w:customStyle="1" w:styleId="FooterChar">
+    <w:name w:val="Footer Char"/>
+    <w:basedOn w:val="DefaultParagraphFont"/>
+    <w:link w:val="Footer"/>
+    <w:uiPriority w:val="99"/>
+    <w:semiHidden/>
+    <w:rsid w:val="004B1F2B"/>
   </w:style>
 </w:styles>
 </file>

</xml_diff>